<commit_message>
Completed basic implementation of 'Add Patient Fact'
</commit_message>
<xml_diff>
--- a/Project Guideline.docx
+++ b/Project Guideline.docx
@@ -567,33 +567,13 @@
           <w:szCs w:val="24"/>
         </w:rPr>
       </w:pPr>
-      <w:proofErr w:type="spellStart"/>
-      <w:proofErr w:type="gramStart"/>
-      <w:r>
-        <w:rPr>
-          <w:rFonts w:ascii="Times New Roman" w:hAnsi="Times New Roman" w:cs="Times New Roman"/>
-          <w:sz w:val="24"/>
-          <w:szCs w:val="24"/>
-        </w:rPr>
-        <w:t>Asserta</w:t>
-      </w:r>
-      <w:proofErr w:type="spellEnd"/>
-      <w:r>
-        <w:rPr>
-          <w:rFonts w:ascii="Times New Roman" w:hAnsi="Times New Roman" w:cs="Times New Roman"/>
-          <w:sz w:val="24"/>
-          <w:szCs w:val="24"/>
-        </w:rPr>
-        <w:t>(</w:t>
-      </w:r>
-      <w:proofErr w:type="gramEnd"/>
-      <w:r>
-        <w:rPr>
-          <w:rFonts w:ascii="Times New Roman" w:hAnsi="Times New Roman" w:cs="Times New Roman"/>
-          <w:sz w:val="24"/>
-          <w:szCs w:val="24"/>
-        </w:rPr>
-        <w:t>)</w:t>
+      <w:r>
+        <w:rPr>
+          <w:rFonts w:ascii="Times New Roman" w:hAnsi="Times New Roman" w:cs="Times New Roman"/>
+          <w:sz w:val="24"/>
+          <w:szCs w:val="24"/>
+        </w:rPr>
+        <w:t>Asserta()</w:t>
       </w:r>
     </w:p>
     <w:p>
@@ -609,33 +589,13 @@
           <w:szCs w:val="24"/>
         </w:rPr>
       </w:pPr>
-      <w:proofErr w:type="spellStart"/>
-      <w:proofErr w:type="gramStart"/>
-      <w:r>
-        <w:rPr>
-          <w:rFonts w:ascii="Times New Roman" w:hAnsi="Times New Roman" w:cs="Times New Roman"/>
-          <w:sz w:val="24"/>
-          <w:szCs w:val="24"/>
-        </w:rPr>
-        <w:t>Assertz</w:t>
-      </w:r>
-      <w:proofErr w:type="spellEnd"/>
-      <w:r>
-        <w:rPr>
-          <w:rFonts w:ascii="Times New Roman" w:hAnsi="Times New Roman" w:cs="Times New Roman"/>
-          <w:sz w:val="24"/>
-          <w:szCs w:val="24"/>
-        </w:rPr>
-        <w:t>(</w:t>
-      </w:r>
-      <w:proofErr w:type="gramEnd"/>
-      <w:r>
-        <w:rPr>
-          <w:rFonts w:ascii="Times New Roman" w:hAnsi="Times New Roman" w:cs="Times New Roman"/>
-          <w:sz w:val="24"/>
-          <w:szCs w:val="24"/>
-        </w:rPr>
-        <w:t>)</w:t>
+      <w:r>
+        <w:rPr>
+          <w:rFonts w:ascii="Times New Roman" w:hAnsi="Times New Roman" w:cs="Times New Roman"/>
+          <w:sz w:val="24"/>
+          <w:szCs w:val="24"/>
+        </w:rPr>
+        <w:t>Assertz()</w:t>
       </w:r>
     </w:p>
     <w:p>
@@ -673,23 +633,13 @@
           <w:szCs w:val="24"/>
         </w:rPr>
       </w:pPr>
-      <w:proofErr w:type="gramStart"/>
-      <w:r>
-        <w:rPr>
-          <w:rFonts w:ascii="Times New Roman" w:hAnsi="Times New Roman" w:cs="Times New Roman"/>
-          <w:sz w:val="24"/>
-          <w:szCs w:val="24"/>
-        </w:rPr>
-        <w:t>Retract(</w:t>
-      </w:r>
-      <w:proofErr w:type="gramEnd"/>
-      <w:r>
-        <w:rPr>
-          <w:rFonts w:ascii="Times New Roman" w:hAnsi="Times New Roman" w:cs="Times New Roman"/>
-          <w:sz w:val="24"/>
-          <w:szCs w:val="24"/>
-        </w:rPr>
-        <w:t>)</w:t>
+      <w:r>
+        <w:rPr>
+          <w:rFonts w:ascii="Times New Roman" w:hAnsi="Times New Roman" w:cs="Times New Roman"/>
+          <w:sz w:val="24"/>
+          <w:szCs w:val="24"/>
+        </w:rPr>
+        <w:t>Retract()</w:t>
       </w:r>
     </w:p>
     <w:p>
@@ -705,33 +655,13 @@
           <w:szCs w:val="24"/>
         </w:rPr>
       </w:pPr>
-      <w:proofErr w:type="spellStart"/>
-      <w:proofErr w:type="gramStart"/>
-      <w:r>
-        <w:rPr>
-          <w:rFonts w:ascii="Times New Roman" w:hAnsi="Times New Roman" w:cs="Times New Roman"/>
-          <w:sz w:val="24"/>
-          <w:szCs w:val="24"/>
-        </w:rPr>
-        <w:t>Retractall</w:t>
-      </w:r>
-      <w:proofErr w:type="spellEnd"/>
-      <w:r>
-        <w:rPr>
-          <w:rFonts w:ascii="Times New Roman" w:hAnsi="Times New Roman" w:cs="Times New Roman"/>
-          <w:sz w:val="24"/>
-          <w:szCs w:val="24"/>
-        </w:rPr>
-        <w:t>(</w:t>
-      </w:r>
-      <w:proofErr w:type="gramEnd"/>
-      <w:r>
-        <w:rPr>
-          <w:rFonts w:ascii="Times New Roman" w:hAnsi="Times New Roman" w:cs="Times New Roman"/>
-          <w:sz w:val="24"/>
-          <w:szCs w:val="24"/>
-        </w:rPr>
-        <w:t>)</w:t>
+      <w:r>
+        <w:rPr>
+          <w:rFonts w:ascii="Times New Roman" w:hAnsi="Times New Roman" w:cs="Times New Roman"/>
+          <w:sz w:val="24"/>
+          <w:szCs w:val="24"/>
+        </w:rPr>
+        <w:t>Retractall()</w:t>
       </w:r>
     </w:p>
     <w:p>
@@ -797,25 +727,7 @@
           <w:sz w:val="24"/>
           <w:szCs w:val="24"/>
         </w:rPr>
-        <w:t>Append(list</w:t>
-      </w:r>
-      <w:proofErr w:type="gramStart"/>
-      <w:r>
-        <w:rPr>
-          <w:rFonts w:ascii="Times New Roman" w:hAnsi="Times New Roman" w:cs="Times New Roman"/>
-          <w:sz w:val="24"/>
-          <w:szCs w:val="24"/>
-        </w:rPr>
-        <w:t>1,list</w:t>
-      </w:r>
-      <w:proofErr w:type="gramEnd"/>
-      <w:r>
-        <w:rPr>
-          <w:rFonts w:ascii="Times New Roman" w:hAnsi="Times New Roman" w:cs="Times New Roman"/>
-          <w:sz w:val="24"/>
-          <w:szCs w:val="24"/>
-        </w:rPr>
-        <w:t>2])</w:t>
+        <w:t>Append(list1,list2])</w:t>
       </w:r>
     </w:p>
     <w:p>
@@ -897,23 +809,13 @@
           <w:szCs w:val="24"/>
         </w:rPr>
       </w:pPr>
-      <w:proofErr w:type="gramStart"/>
-      <w:r>
-        <w:rPr>
-          <w:rFonts w:ascii="Times New Roman" w:hAnsi="Times New Roman" w:cs="Times New Roman"/>
-          <w:sz w:val="24"/>
-          <w:szCs w:val="24"/>
-        </w:rPr>
-        <w:t>Length(</w:t>
-      </w:r>
-      <w:proofErr w:type="gramEnd"/>
-      <w:r>
-        <w:rPr>
-          <w:rFonts w:ascii="Times New Roman" w:hAnsi="Times New Roman" w:cs="Times New Roman"/>
-          <w:sz w:val="24"/>
-          <w:szCs w:val="24"/>
-        </w:rPr>
-        <w:t>List, Variable)</w:t>
+      <w:r>
+        <w:rPr>
+          <w:rFonts w:ascii="Times New Roman" w:hAnsi="Times New Roman" w:cs="Times New Roman"/>
+          <w:sz w:val="24"/>
+          <w:szCs w:val="24"/>
+        </w:rPr>
+        <w:t>Length(List, Variable)</w:t>
       </w:r>
     </w:p>
     <w:p>
@@ -957,38 +859,8 @@
           <w:sz w:val="24"/>
           <w:szCs w:val="24"/>
         </w:rPr>
-        <w:t>Write([albert|[</w:t>
-      </w:r>
-      <w:proofErr w:type="spellStart"/>
-      <w:proofErr w:type="gramStart"/>
-      <w:r>
-        <w:rPr>
-          <w:rFonts w:ascii="Times New Roman" w:hAnsi="Times New Roman" w:cs="Times New Roman"/>
-          <w:sz w:val="24"/>
-          <w:szCs w:val="24"/>
-        </w:rPr>
-        <w:t>alice,bob</w:t>
-      </w:r>
-      <w:proofErr w:type="spellEnd"/>
-      <w:proofErr w:type="gramEnd"/>
-      <w:r>
-        <w:rPr>
-          <w:rFonts w:ascii="Times New Roman" w:hAnsi="Times New Roman" w:cs="Times New Roman"/>
-          <w:sz w:val="24"/>
-          <w:szCs w:val="24"/>
-        </w:rPr>
-        <w:t>]]),</w:t>
-      </w:r>
-      <w:proofErr w:type="spellStart"/>
-      <w:r>
-        <w:rPr>
-          <w:rFonts w:ascii="Times New Roman" w:hAnsi="Times New Roman" w:cs="Times New Roman"/>
-          <w:sz w:val="24"/>
-          <w:szCs w:val="24"/>
-        </w:rPr>
-        <w:t>nl</w:t>
-      </w:r>
-      <w:proofErr w:type="spellEnd"/>
+        <w:t>Write([albert|[alice,bob]]),nl</w:t>
+      </w:r>
     </w:p>
     <w:p>
       <w:pPr>
@@ -1009,25 +881,7 @@
           <w:sz w:val="24"/>
           <w:szCs w:val="24"/>
         </w:rPr>
-        <w:t>Member (</w:t>
-      </w:r>
-      <w:proofErr w:type="spellStart"/>
-      <w:r>
-        <w:rPr>
-          <w:rFonts w:ascii="Times New Roman" w:hAnsi="Times New Roman" w:cs="Times New Roman"/>
-          <w:sz w:val="24"/>
-          <w:szCs w:val="24"/>
-        </w:rPr>
-        <w:t>searchval</w:t>
-      </w:r>
-      <w:proofErr w:type="spellEnd"/>
-      <w:r>
-        <w:rPr>
-          <w:rFonts w:ascii="Times New Roman" w:hAnsi="Times New Roman" w:cs="Times New Roman"/>
-          <w:sz w:val="24"/>
-          <w:szCs w:val="24"/>
-        </w:rPr>
-        <w:t>, List)</w:t>
+        <w:t>Member (searchval, List)</w:t>
       </w:r>
     </w:p>
     <w:p>
@@ -1043,23 +897,13 @@
           <w:szCs w:val="24"/>
         </w:rPr>
       </w:pPr>
-      <w:proofErr w:type="gramStart"/>
-      <w:r>
-        <w:rPr>
-          <w:rFonts w:ascii="Times New Roman" w:hAnsi="Times New Roman" w:cs="Times New Roman"/>
-          <w:sz w:val="24"/>
-          <w:szCs w:val="24"/>
-        </w:rPr>
-        <w:t>Append(</w:t>
-      </w:r>
-      <w:proofErr w:type="gramEnd"/>
-      <w:r>
-        <w:rPr>
-          <w:rFonts w:ascii="Times New Roman" w:hAnsi="Times New Roman" w:cs="Times New Roman"/>
-          <w:sz w:val="24"/>
-          <w:szCs w:val="24"/>
-        </w:rPr>
-        <w:t>List1, list2, variable)</w:t>
+      <w:r>
+        <w:rPr>
+          <w:rFonts w:ascii="Times New Roman" w:hAnsi="Times New Roman" w:cs="Times New Roman"/>
+          <w:sz w:val="24"/>
+          <w:szCs w:val="24"/>
+        </w:rPr>
+        <w:t>Append(List1, list2, variable)</w:t>
       </w:r>
     </w:p>
     <w:p>
@@ -1081,43 +925,30 @@
           <w:sz w:val="24"/>
           <w:szCs w:val="24"/>
         </w:rPr>
-        <w:t xml:space="preserve">Make a list – </w:t>
-      </w:r>
-      <w:proofErr w:type="spellStart"/>
-      <w:r>
-        <w:rPr>
-          <w:rFonts w:ascii="Times New Roman" w:hAnsi="Times New Roman" w:cs="Times New Roman"/>
-          <w:sz w:val="24"/>
-          <w:szCs w:val="24"/>
-        </w:rPr>
-        <w:t>write_</w:t>
-      </w:r>
-      <w:proofErr w:type="gramStart"/>
-      <w:r>
-        <w:rPr>
-          <w:rFonts w:ascii="Times New Roman" w:hAnsi="Times New Roman" w:cs="Times New Roman"/>
-          <w:sz w:val="24"/>
-          <w:szCs w:val="24"/>
-        </w:rPr>
-        <w:t>list</w:t>
-      </w:r>
-      <w:proofErr w:type="spellEnd"/>
-      <w:r>
-        <w:rPr>
-          <w:rFonts w:ascii="Times New Roman" w:hAnsi="Times New Roman" w:cs="Times New Roman"/>
-          <w:sz w:val="24"/>
-          <w:szCs w:val="24"/>
-        </w:rPr>
-        <w:t>(</w:t>
-      </w:r>
-      <w:proofErr w:type="gramEnd"/>
-      <w:r>
-        <w:rPr>
-          <w:rFonts w:ascii="Times New Roman" w:hAnsi="Times New Roman" w:cs="Times New Roman"/>
-          <w:sz w:val="24"/>
-          <w:szCs w:val="24"/>
-        </w:rPr>
-        <w:t>[])</w:t>
+        <w:t>Make a list – write_list([])</w:t>
+      </w:r>
+    </w:p>
+    <w:p>
+      <w:pPr>
+        <w:pStyle w:val="ListParagraph"/>
+        <w:numPr>
+          <w:ilvl w:val="2"/>
+          <w:numId w:val="1"/>
+        </w:numPr>
+        <w:rPr>
+          <w:rFonts w:ascii="Times New Roman" w:hAnsi="Times New Roman" w:cs="Times New Roman"/>
+          <w:sz w:val="24"/>
+          <w:szCs w:val="24"/>
+        </w:rPr>
+      </w:pPr>
+      <w:r>
+        <w:rPr>
+          <w:rFonts w:ascii="Times New Roman" w:hAnsi="Times New Roman" w:cs="Times New Roman"/>
+          <w:sz w:val="24"/>
+          <w:szCs w:val="24"/>
+        </w:rPr>
+        <w:lastRenderedPageBreak/>
+        <w:t>Details to be accepted</w:t>
       </w:r>
     </w:p>
     <w:p>
@@ -1131,16 +962,91 @@
           <w:rFonts w:ascii="Times New Roman" w:hAnsi="Times New Roman" w:cs="Times New Roman"/>
           <w:sz w:val="24"/>
           <w:szCs w:val="24"/>
-        </w:rPr>
-      </w:pPr>
-      <w:r>
-        <w:rPr>
-          <w:rFonts w:ascii="Times New Roman" w:hAnsi="Times New Roman" w:cs="Times New Roman"/>
-          <w:sz w:val="24"/>
-          <w:szCs w:val="24"/>
-        </w:rPr>
-        <w:lastRenderedPageBreak/>
-        <w:t>Make a database to store the information and on loading the program, it sends it to the prolog file</w:t>
+          <w:highlight w:val="green"/>
+        </w:rPr>
+      </w:pPr>
+      <w:r>
+        <w:rPr>
+          <w:rFonts w:ascii="Times New Roman" w:hAnsi="Times New Roman" w:cs="Times New Roman"/>
+          <w:sz w:val="24"/>
+          <w:szCs w:val="24"/>
+          <w:highlight w:val="green"/>
+        </w:rPr>
+        <w:t>Patient’s temperature in °C to be converted to °F</w:t>
+      </w:r>
+    </w:p>
+    <w:p>
+      <w:pPr>
+        <w:pStyle w:val="ListParagraph"/>
+        <w:numPr>
+          <w:ilvl w:val="3"/>
+          <w:numId w:val="1"/>
+        </w:numPr>
+        <w:rPr>
+          <w:rFonts w:ascii="Times New Roman" w:hAnsi="Times New Roman" w:cs="Times New Roman"/>
+          <w:sz w:val="24"/>
+          <w:szCs w:val="24"/>
+        </w:rPr>
+      </w:pPr>
+      <w:r>
+        <w:rPr>
+          <w:rFonts w:ascii="Times New Roman" w:hAnsi="Times New Roman" w:cs="Times New Roman"/>
+          <w:sz w:val="24"/>
+          <w:szCs w:val="24"/>
+        </w:rPr>
+        <w:t xml:space="preserve">Experienced </w:t>
+      </w:r>
+      <w:r>
+        <w:rPr>
+          <w:rFonts w:ascii="Times New Roman" w:hAnsi="Times New Roman" w:cs="Times New Roman"/>
+          <w:sz w:val="24"/>
+          <w:szCs w:val="24"/>
+        </w:rPr>
+        <w:t>dizziness, fainting or blurred vision</w:t>
+      </w:r>
+    </w:p>
+    <w:p>
+      <w:pPr>
+        <w:pStyle w:val="ListParagraph"/>
+        <w:numPr>
+          <w:ilvl w:val="3"/>
+          <w:numId w:val="1"/>
+        </w:numPr>
+        <w:rPr>
+          <w:rFonts w:ascii="Times New Roman" w:hAnsi="Times New Roman" w:cs="Times New Roman"/>
+          <w:sz w:val="24"/>
+          <w:szCs w:val="24"/>
+        </w:rPr>
+      </w:pPr>
+      <w:r>
+        <w:rPr>
+          <w:rFonts w:ascii="Times New Roman" w:hAnsi="Times New Roman" w:cs="Times New Roman"/>
+          <w:sz w:val="24"/>
+          <w:szCs w:val="24"/>
+        </w:rPr>
+        <w:t>If the above is experienced, the systolic and diastolic values (mm Hg) is captured to see if they have low blood pressure</w:t>
+      </w:r>
+    </w:p>
+    <w:p>
+      <w:pPr>
+        <w:pStyle w:val="ListParagraph"/>
+        <w:numPr>
+          <w:ilvl w:val="4"/>
+          <w:numId w:val="1"/>
+        </w:numPr>
+        <w:rPr>
+          <w:rFonts w:ascii="Times New Roman" w:hAnsi="Times New Roman" w:cs="Times New Roman"/>
+          <w:sz w:val="24"/>
+          <w:szCs w:val="24"/>
+        </w:rPr>
+      </w:pPr>
+      <w:r>
+        <w:rPr>
+          <w:rFonts w:ascii="Times New Roman" w:hAnsi="Times New Roman" w:cs="Times New Roman"/>
+          <w:sz w:val="24"/>
+          <w:szCs w:val="24"/>
+        </w:rPr>
+        <w:t>Systolic lower than 90 or diastolic lower than 60</w:t>
       </w:r>
     </w:p>
     <w:p>
@@ -1162,7 +1068,51 @@
           <w:sz w:val="24"/>
           <w:szCs w:val="24"/>
         </w:rPr>
-        <w:t>Details to be accepted</w:t>
+        <w:t>Provide the user with counter measures for long term and short term if the person has COVID</w:t>
+      </w:r>
+    </w:p>
+    <w:p>
+      <w:pPr>
+        <w:pStyle w:val="ListParagraph"/>
+        <w:numPr>
+          <w:ilvl w:val="2"/>
+          <w:numId w:val="1"/>
+        </w:numPr>
+        <w:rPr>
+          <w:rFonts w:ascii="Times New Roman" w:hAnsi="Times New Roman" w:cs="Times New Roman"/>
+          <w:sz w:val="24"/>
+          <w:szCs w:val="24"/>
+        </w:rPr>
+      </w:pPr>
+      <w:r>
+        <w:rPr>
+          <w:rFonts w:ascii="Times New Roman" w:hAnsi="Times New Roman" w:cs="Times New Roman"/>
+          <w:sz w:val="24"/>
+          <w:szCs w:val="24"/>
+        </w:rPr>
+        <w:t>Gives advice to the MOH on possible actions to take and alert the authorities of spikes or increases</w:t>
+      </w:r>
+    </w:p>
+    <w:p>
+      <w:pPr>
+        <w:pStyle w:val="ListParagraph"/>
+        <w:numPr>
+          <w:ilvl w:val="2"/>
+          <w:numId w:val="1"/>
+        </w:numPr>
+        <w:rPr>
+          <w:rFonts w:ascii="Times New Roman" w:hAnsi="Times New Roman" w:cs="Times New Roman"/>
+          <w:sz w:val="24"/>
+          <w:szCs w:val="24"/>
+        </w:rPr>
+      </w:pPr>
+      <w:r>
+        <w:rPr>
+          <w:rFonts w:ascii="Times New Roman" w:hAnsi="Times New Roman" w:cs="Times New Roman"/>
+          <w:sz w:val="24"/>
+          <w:szCs w:val="24"/>
+        </w:rPr>
+        <w:t>Error handling</w:t>
       </w:r>
     </w:p>
     <w:p>
@@ -1184,7 +1134,7 @@
           <w:sz w:val="24"/>
           <w:szCs w:val="24"/>
         </w:rPr>
-        <w:t>Patient’s temperature in °C to be converted to °F</w:t>
+        <w:t xml:space="preserve">Inputs </w:t>
       </w:r>
     </w:p>
     <w:p>
@@ -1198,23 +1148,26 @@
           <w:rFonts w:ascii="Times New Roman" w:hAnsi="Times New Roman" w:cs="Times New Roman"/>
           <w:sz w:val="24"/>
           <w:szCs w:val="24"/>
-        </w:rPr>
-      </w:pPr>
-      <w:r>
-        <w:rPr>
-          <w:rFonts w:ascii="Times New Roman" w:hAnsi="Times New Roman" w:cs="Times New Roman"/>
-          <w:sz w:val="24"/>
-          <w:szCs w:val="24"/>
-        </w:rPr>
-        <w:t xml:space="preserve">Experienced </w:t>
-      </w:r>
-      <w:r>
-        <w:rPr>
-          <w:rFonts w:ascii="Times New Roman" w:hAnsi="Times New Roman" w:cs="Times New Roman"/>
-          <w:sz w:val="24"/>
-          <w:szCs w:val="24"/>
-        </w:rPr>
-        <w:t>dizziness, fainting or blurred vision</w:t>
+          <w:highlight w:val="green"/>
+        </w:rPr>
+      </w:pPr>
+      <w:r>
+        <w:rPr>
+          <w:rFonts w:ascii="Times New Roman" w:hAnsi="Times New Roman" w:cs="Times New Roman"/>
+          <w:sz w:val="24"/>
+          <w:szCs w:val="24"/>
+          <w:highlight w:val="green"/>
+        </w:rPr>
+        <w:t>If ethnicity and underlying conditions query is empty then put (empty) in the dropdown menu</w:t>
+      </w:r>
+      <w:r>
+        <w:rPr>
+          <w:rFonts w:ascii="Times New Roman" w:hAnsi="Times New Roman" w:cs="Times New Roman"/>
+          <w:sz w:val="24"/>
+          <w:szCs w:val="24"/>
+          <w:highlight w:val="green"/>
+        </w:rPr>
+        <w:t>.</w:t>
       </w:r>
     </w:p>
     <w:p>
@@ -1228,103 +1181,17 @@
           <w:rFonts w:ascii="Times New Roman" w:hAnsi="Times New Roman" w:cs="Times New Roman"/>
           <w:sz w:val="24"/>
           <w:szCs w:val="24"/>
-        </w:rPr>
-      </w:pPr>
-      <w:r>
-        <w:rPr>
-          <w:rFonts w:ascii="Times New Roman" w:hAnsi="Times New Roman" w:cs="Times New Roman"/>
-          <w:sz w:val="24"/>
-          <w:szCs w:val="24"/>
-        </w:rPr>
-        <w:t>If the above is experienced, the systolic and diastolic values (mm Hg) is captured to see if they have low blood pressure</w:t>
-      </w:r>
-    </w:p>
-    <w:p>
-      <w:pPr>
-        <w:pStyle w:val="ListParagraph"/>
-        <w:numPr>
-          <w:ilvl w:val="4"/>
-          <w:numId w:val="1"/>
-        </w:numPr>
-        <w:rPr>
-          <w:rFonts w:ascii="Times New Roman" w:hAnsi="Times New Roman" w:cs="Times New Roman"/>
-          <w:sz w:val="24"/>
-          <w:szCs w:val="24"/>
-        </w:rPr>
-      </w:pPr>
-      <w:r>
-        <w:rPr>
-          <w:rFonts w:ascii="Times New Roman" w:hAnsi="Times New Roman" w:cs="Times New Roman"/>
-          <w:sz w:val="24"/>
-          <w:szCs w:val="24"/>
-        </w:rPr>
-        <w:t>Systolic lower than 90 or diastolic lower than 60</w:t>
-      </w:r>
-    </w:p>
-    <w:p>
-      <w:pPr>
-        <w:pStyle w:val="ListParagraph"/>
-        <w:numPr>
-          <w:ilvl w:val="2"/>
-          <w:numId w:val="1"/>
-        </w:numPr>
-        <w:rPr>
-          <w:rFonts w:ascii="Times New Roman" w:hAnsi="Times New Roman" w:cs="Times New Roman"/>
-          <w:sz w:val="24"/>
-          <w:szCs w:val="24"/>
-        </w:rPr>
-      </w:pPr>
-      <w:r>
-        <w:rPr>
-          <w:rFonts w:ascii="Times New Roman" w:hAnsi="Times New Roman" w:cs="Times New Roman"/>
-          <w:sz w:val="24"/>
-          <w:szCs w:val="24"/>
-        </w:rPr>
-        <w:t>Provide the user with counter measures for long term and short term if the person has COVID</w:t>
-      </w:r>
-    </w:p>
-    <w:p>
-      <w:pPr>
-        <w:pStyle w:val="ListParagraph"/>
-        <w:numPr>
-          <w:ilvl w:val="2"/>
-          <w:numId w:val="1"/>
-        </w:numPr>
-        <w:rPr>
-          <w:rFonts w:ascii="Times New Roman" w:hAnsi="Times New Roman" w:cs="Times New Roman"/>
-          <w:sz w:val="24"/>
-          <w:szCs w:val="24"/>
-        </w:rPr>
-      </w:pPr>
-      <w:r>
-        <w:rPr>
-          <w:rFonts w:ascii="Times New Roman" w:hAnsi="Times New Roman" w:cs="Times New Roman"/>
-          <w:sz w:val="24"/>
-          <w:szCs w:val="24"/>
-        </w:rPr>
-        <w:t>Gives advice to the MOH on possible actions to take and alert the authorities of spikes or increases</w:t>
-      </w:r>
-    </w:p>
-    <w:p>
-      <w:pPr>
-        <w:pStyle w:val="ListParagraph"/>
-        <w:numPr>
-          <w:ilvl w:val="2"/>
-          <w:numId w:val="1"/>
-        </w:numPr>
-        <w:rPr>
-          <w:rFonts w:ascii="Times New Roman" w:hAnsi="Times New Roman" w:cs="Times New Roman"/>
-          <w:sz w:val="24"/>
-          <w:szCs w:val="24"/>
-        </w:rPr>
-      </w:pPr>
-      <w:r>
-        <w:rPr>
-          <w:rFonts w:ascii="Times New Roman" w:hAnsi="Times New Roman" w:cs="Times New Roman"/>
-          <w:sz w:val="24"/>
-          <w:szCs w:val="24"/>
-        </w:rPr>
-        <w:t>Error handling</w:t>
+          <w:highlight w:val="green"/>
+        </w:rPr>
+      </w:pPr>
+      <w:r>
+        <w:rPr>
+          <w:rFonts w:ascii="Times New Roman" w:hAnsi="Times New Roman" w:cs="Times New Roman"/>
+          <w:sz w:val="24"/>
+          <w:szCs w:val="24"/>
+          <w:highlight w:val="green"/>
+        </w:rPr>
+        <w:t>Make some functions inner functions and get rid of global variables.</w:t>
       </w:r>
     </w:p>
     <w:p>
@@ -1346,7 +1213,7 @@
           <w:sz w:val="24"/>
           <w:szCs w:val="24"/>
         </w:rPr>
-        <w:t xml:space="preserve">Inputs </w:t>
+        <w:t>Add a pop up for when they submit successfully.</w:t>
       </w:r>
     </w:p>
     <w:p>
@@ -1360,23 +1227,17 @@
           <w:rFonts w:ascii="Times New Roman" w:hAnsi="Times New Roman" w:cs="Times New Roman"/>
           <w:sz w:val="24"/>
           <w:szCs w:val="24"/>
-        </w:rPr>
-      </w:pPr>
-      <w:r>
-        <w:rPr>
-          <w:rFonts w:ascii="Times New Roman" w:hAnsi="Times New Roman" w:cs="Times New Roman"/>
-          <w:sz w:val="24"/>
-          <w:szCs w:val="24"/>
-        </w:rPr>
-        <w:t>If ethnicity and underlying conditions query is empty then put (empty) in the dropdown menu</w:t>
-      </w:r>
-      <w:r>
-        <w:rPr>
-          <w:rFonts w:ascii="Times New Roman" w:hAnsi="Times New Roman" w:cs="Times New Roman"/>
-          <w:sz w:val="24"/>
-          <w:szCs w:val="24"/>
-        </w:rPr>
-        <w:t>.</w:t>
+          <w:highlight w:val="green"/>
+        </w:rPr>
+      </w:pPr>
+      <w:r>
+        <w:rPr>
+          <w:rFonts w:ascii="Times New Roman" w:hAnsi="Times New Roman" w:cs="Times New Roman"/>
+          <w:sz w:val="24"/>
+          <w:szCs w:val="24"/>
+          <w:highlight w:val="green"/>
+        </w:rPr>
+        <w:t>Make sure that the person’s name is capital</w:t>
       </w:r>
     </w:p>
     <w:p>
@@ -1390,17 +1251,15 @@
           <w:rFonts w:ascii="Times New Roman" w:hAnsi="Times New Roman" w:cs="Times New Roman"/>
           <w:sz w:val="24"/>
           <w:szCs w:val="24"/>
-          <w:highlight w:val="green"/>
-        </w:rPr>
-      </w:pPr>
-      <w:r>
-        <w:rPr>
-          <w:rFonts w:ascii="Times New Roman" w:hAnsi="Times New Roman" w:cs="Times New Roman"/>
-          <w:sz w:val="24"/>
-          <w:szCs w:val="24"/>
-          <w:highlight w:val="green"/>
-        </w:rPr>
-        <w:t>Make some functions inner functions and get rid of global variables.</w:t>
+        </w:rPr>
+      </w:pPr>
+      <w:r>
+        <w:rPr>
+          <w:rFonts w:ascii="Times New Roman" w:hAnsi="Times New Roman" w:cs="Times New Roman"/>
+          <w:sz w:val="24"/>
+          <w:szCs w:val="24"/>
+        </w:rPr>
+        <w:t>Empty fields</w:t>
       </w:r>
     </w:p>
     <w:p>
@@ -1422,7 +1281,7 @@
           <w:sz w:val="24"/>
           <w:szCs w:val="24"/>
         </w:rPr>
-        <w:t>Add a pop up for when they submit successfully.</w:t>
+        <w:t>Ask underlying condition then display them as checkboxes</w:t>
       </w:r>
     </w:p>
     <w:p>
@@ -1436,63 +1295,6 @@
           <w:rFonts w:ascii="Times New Roman" w:hAnsi="Times New Roman" w:cs="Times New Roman"/>
           <w:sz w:val="24"/>
           <w:szCs w:val="24"/>
-          <w:highlight w:val="green"/>
-        </w:rPr>
-      </w:pPr>
-      <w:r>
-        <w:rPr>
-          <w:rFonts w:ascii="Times New Roman" w:hAnsi="Times New Roman" w:cs="Times New Roman"/>
-          <w:sz w:val="24"/>
-          <w:szCs w:val="24"/>
-          <w:highlight w:val="green"/>
-        </w:rPr>
-        <w:t>Make sure that the person’s name is capital</w:t>
-      </w:r>
-    </w:p>
-    <w:p>
-      <w:pPr>
-        <w:pStyle w:val="ListParagraph"/>
-        <w:numPr>
-          <w:ilvl w:val="3"/>
-          <w:numId w:val="1"/>
-        </w:numPr>
-        <w:rPr>
-          <w:rFonts w:ascii="Times New Roman" w:hAnsi="Times New Roman" w:cs="Times New Roman"/>
-          <w:sz w:val="24"/>
-          <w:szCs w:val="24"/>
-        </w:rPr>
-      </w:pPr>
-      <w:r>
-        <w:rPr>
-          <w:rFonts w:ascii="Times New Roman" w:hAnsi="Times New Roman" w:cs="Times New Roman"/>
-          <w:sz w:val="24"/>
-          <w:szCs w:val="24"/>
-        </w:rPr>
-        <w:t>Empty fields</w:t>
-      </w:r>
-    </w:p>
-    <w:p>
-      <w:pPr>
-        <w:pStyle w:val="ListParagraph"/>
-        <w:ind w:left="2880"/>
-        <w:rPr>
-          <w:rFonts w:ascii="Times New Roman" w:hAnsi="Times New Roman" w:cs="Times New Roman"/>
-          <w:sz w:val="24"/>
-          <w:szCs w:val="24"/>
-        </w:rPr>
-      </w:pPr>
-    </w:p>
-    <w:p>
-      <w:pPr>
-        <w:pStyle w:val="ListParagraph"/>
-        <w:numPr>
-          <w:ilvl w:val="3"/>
-          <w:numId w:val="1"/>
-        </w:numPr>
-        <w:rPr>
-          <w:rFonts w:ascii="Times New Roman" w:hAnsi="Times New Roman" w:cs="Times New Roman"/>
-          <w:sz w:val="24"/>
-          <w:szCs w:val="24"/>
         </w:rPr>
       </w:pPr>
       <w:r>
@@ -2025,6 +1827,7 @@
     </w:p>
     <w:p>
       <w:pPr>
+        <w:ind w:left="720"/>
         <w:rPr>
           <w:rFonts w:ascii="Times New Roman" w:hAnsi="Times New Roman" w:cs="Times New Roman"/>
           <w:sz w:val="24"/>
@@ -2032,48 +1835,6 @@
         </w:rPr>
       </w:pPr>
       <w:hyperlink r:id="rId5" w:history="1">
-        <w:r>
-          <w:rPr>
-            <w:rStyle w:val="Hyperlink"/>
-            <w:rFonts w:ascii="Times New Roman" w:hAnsi="Times New Roman" w:cs="Times New Roman"/>
-            <w:sz w:val="24"/>
-            <w:szCs w:val="24"/>
-          </w:rPr>
-          <w:t>https://stackoverflow.com/questions/22887418/persistence-of-facts-in-prolog</w:t>
-        </w:r>
-      </w:hyperlink>
-    </w:p>
-    <w:p>
-      <w:pPr>
-        <w:ind w:left="720"/>
-        <w:rPr>
-          <w:rFonts w:ascii="Times New Roman" w:hAnsi="Times New Roman" w:cs="Times New Roman"/>
-          <w:sz w:val="24"/>
-          <w:szCs w:val="24"/>
-        </w:rPr>
-      </w:pPr>
-      <w:hyperlink r:id="rId6" w:history="1">
-        <w:r>
-          <w:rPr>
-            <w:rStyle w:val="Hyperlink"/>
-            <w:rFonts w:ascii="Times New Roman" w:hAnsi="Times New Roman" w:cs="Times New Roman"/>
-            <w:sz w:val="24"/>
-            <w:szCs w:val="24"/>
-          </w:rPr>
-          <w:t>https://pypi.org/project/pyswip/</w:t>
-        </w:r>
-      </w:hyperlink>
-    </w:p>
-    <w:p>
-      <w:pPr>
-        <w:ind w:left="720"/>
-        <w:rPr>
-          <w:rFonts w:ascii="Times New Roman" w:hAnsi="Times New Roman" w:cs="Times New Roman"/>
-          <w:sz w:val="24"/>
-          <w:szCs w:val="24"/>
-        </w:rPr>
-      </w:pPr>
-      <w:hyperlink r:id="rId7" w:history="1">
         <w:r>
           <w:rPr>
             <w:rStyle w:val="Hyperlink"/>
@@ -2128,7 +1889,7 @@
                     <pic:cNvPicPr/>
                   </pic:nvPicPr>
                   <pic:blipFill rotWithShape="1">
-                    <a:blip r:embed="rId8"/>
+                    <a:blip r:embed="rId6"/>
                     <a:srcRect l="19930" t="14710" r="31930" b="24159"/>
                     <a:stretch/>
                   </pic:blipFill>
@@ -2203,7 +1964,7 @@
                     <pic:cNvPicPr/>
                   </pic:nvPicPr>
                   <pic:blipFill rotWithShape="1">
-                    <a:blip r:embed="rId9"/>
+                    <a:blip r:embed="rId7"/>
                     <a:srcRect l="33100" t="13882" r="32047" b="46745"/>
                     <a:stretch/>
                   </pic:blipFill>
@@ -2264,7 +2025,7 @@
                     <pic:cNvPicPr/>
                   </pic:nvPicPr>
                   <pic:blipFill rotWithShape="1">
-                    <a:blip r:embed="rId10"/>
+                    <a:blip r:embed="rId8"/>
                     <a:srcRect l="24476" t="8702" r="32044" b="41975"/>
                     <a:stretch/>
                   </pic:blipFill>

</xml_diff>

<commit_message>
Added points system for symptoms
</commit_message>
<xml_diff>
--- a/Project Guideline.docx
+++ b/Project Guideline.docx
@@ -353,6 +353,28 @@
           <w:sz w:val="24"/>
           <w:szCs w:val="24"/>
         </w:rPr>
+        <w:t>Underlying conditions points will tell the severity while the symptoms will tell whether they have covid or not.</w:t>
+      </w:r>
+    </w:p>
+    <w:p>
+      <w:pPr>
+        <w:pStyle w:val="ListParagraph"/>
+        <w:numPr>
+          <w:ilvl w:val="3"/>
+          <w:numId w:val="1"/>
+        </w:numPr>
+        <w:rPr>
+          <w:rFonts w:ascii="Times New Roman" w:hAnsi="Times New Roman" w:cs="Times New Roman"/>
+          <w:sz w:val="24"/>
+          <w:szCs w:val="24"/>
+        </w:rPr>
+      </w:pPr>
+      <w:r>
+        <w:rPr>
+          <w:rFonts w:ascii="Times New Roman" w:hAnsi="Times New Roman" w:cs="Times New Roman"/>
+          <w:sz w:val="24"/>
+          <w:szCs w:val="24"/>
+        </w:rPr>
         <w:t>Based on the total number of persons entered</w:t>
       </w:r>
     </w:p>
@@ -903,6 +925,7 @@
           <w:sz w:val="24"/>
           <w:szCs w:val="24"/>
         </w:rPr>
+        <w:lastRenderedPageBreak/>
         <w:t>Append(List1, list2, variable)</w:t>
       </w:r>
     </w:p>
@@ -947,7 +970,6 @@
           <w:sz w:val="24"/>
           <w:szCs w:val="24"/>
         </w:rPr>
-        <w:lastRenderedPageBreak/>
         <w:t>Details to be accepted</w:t>
       </w:r>
     </w:p>
@@ -986,23 +1008,17 @@
           <w:rFonts w:ascii="Times New Roman" w:hAnsi="Times New Roman" w:cs="Times New Roman"/>
           <w:sz w:val="24"/>
           <w:szCs w:val="24"/>
-        </w:rPr>
-      </w:pPr>
-      <w:r>
-        <w:rPr>
-          <w:rFonts w:ascii="Times New Roman" w:hAnsi="Times New Roman" w:cs="Times New Roman"/>
-          <w:sz w:val="24"/>
-          <w:szCs w:val="24"/>
-        </w:rPr>
-        <w:t xml:space="preserve">Experienced </w:t>
-      </w:r>
-      <w:r>
-        <w:rPr>
-          <w:rFonts w:ascii="Times New Roman" w:hAnsi="Times New Roman" w:cs="Times New Roman"/>
-          <w:sz w:val="24"/>
-          <w:szCs w:val="24"/>
-        </w:rPr>
-        <w:t>dizziness, fainting or blurred vision</w:t>
+          <w:highlight w:val="green"/>
+        </w:rPr>
+      </w:pPr>
+      <w:r>
+        <w:rPr>
+          <w:rFonts w:ascii="Times New Roman" w:hAnsi="Times New Roman" w:cs="Times New Roman"/>
+          <w:sz w:val="24"/>
+          <w:szCs w:val="24"/>
+          <w:highlight w:val="green"/>
+        </w:rPr>
+        <w:t>Experienced dizziness, fainting or blurred vision</w:t>
       </w:r>
     </w:p>
     <w:p>
@@ -1304,6 +1320,50 @@
           <w:szCs w:val="24"/>
         </w:rPr>
         <w:t>When button is clicked, call a validation function that checks if all fields are valid and then calls the function to add stuff to prolog.</w:t>
+      </w:r>
+    </w:p>
+    <w:p>
+      <w:pPr>
+        <w:pStyle w:val="ListParagraph"/>
+        <w:numPr>
+          <w:ilvl w:val="3"/>
+          <w:numId w:val="1"/>
+        </w:numPr>
+        <w:rPr>
+          <w:rFonts w:ascii="Times New Roman" w:hAnsi="Times New Roman" w:cs="Times New Roman"/>
+          <w:sz w:val="24"/>
+          <w:szCs w:val="24"/>
+        </w:rPr>
+      </w:pPr>
+      <w:r>
+        <w:rPr>
+          <w:rFonts w:ascii="Times New Roman" w:hAnsi="Times New Roman" w:cs="Times New Roman"/>
+          <w:sz w:val="24"/>
+          <w:szCs w:val="24"/>
+        </w:rPr>
+        <w:t>Put the conditions on a different frame</w:t>
+      </w:r>
+    </w:p>
+    <w:p>
+      <w:pPr>
+        <w:pStyle w:val="ListParagraph"/>
+        <w:numPr>
+          <w:ilvl w:val="3"/>
+          <w:numId w:val="1"/>
+        </w:numPr>
+        <w:rPr>
+          <w:rFonts w:ascii="Times New Roman" w:hAnsi="Times New Roman" w:cs="Times New Roman"/>
+          <w:sz w:val="24"/>
+          <w:szCs w:val="24"/>
+        </w:rPr>
+      </w:pPr>
+      <w:r>
+        <w:rPr>
+          <w:rFonts w:ascii="Times New Roman" w:hAnsi="Times New Roman" w:cs="Times New Roman"/>
+          <w:sz w:val="24"/>
+          <w:szCs w:val="24"/>
+        </w:rPr>
+        <w:t>When something is added, remove (empty).</w:t>
       </w:r>
     </w:p>
     <w:p>

</xml_diff>

<commit_message>
Added Error Handling for Fields
</commit_message>
<xml_diff>
--- a/Project Guideline.docx
+++ b/Project Guideline.docx
@@ -323,13 +323,15 @@
           <w:rFonts w:ascii="Times New Roman" w:hAnsi="Times New Roman" w:cs="Times New Roman"/>
           <w:sz w:val="24"/>
           <w:szCs w:val="24"/>
-        </w:rPr>
-      </w:pPr>
-      <w:r>
-        <w:rPr>
-          <w:rFonts w:ascii="Times New Roman" w:hAnsi="Times New Roman" w:cs="Times New Roman"/>
-          <w:sz w:val="24"/>
-          <w:szCs w:val="24"/>
+          <w:highlight w:val="green"/>
+        </w:rPr>
+      </w:pPr>
+      <w:r>
+        <w:rPr>
+          <w:rFonts w:ascii="Times New Roman" w:hAnsi="Times New Roman" w:cs="Times New Roman"/>
+          <w:sz w:val="24"/>
+          <w:szCs w:val="24"/>
+          <w:highlight w:val="green"/>
         </w:rPr>
         <w:t>Statistics</w:t>
       </w:r>
@@ -345,13 +347,15 @@
           <w:rFonts w:ascii="Times New Roman" w:hAnsi="Times New Roman" w:cs="Times New Roman"/>
           <w:sz w:val="24"/>
           <w:szCs w:val="24"/>
-        </w:rPr>
-      </w:pPr>
-      <w:r>
-        <w:rPr>
-          <w:rFonts w:ascii="Times New Roman" w:hAnsi="Times New Roman" w:cs="Times New Roman"/>
-          <w:sz w:val="24"/>
-          <w:szCs w:val="24"/>
+          <w:highlight w:val="green"/>
+        </w:rPr>
+      </w:pPr>
+      <w:r>
+        <w:rPr>
+          <w:rFonts w:ascii="Times New Roman" w:hAnsi="Times New Roman" w:cs="Times New Roman"/>
+          <w:sz w:val="24"/>
+          <w:szCs w:val="24"/>
+          <w:highlight w:val="green"/>
         </w:rPr>
         <w:t>Underlying conditions points will tell the severity while the symptoms will tell whether they have covid or not.</w:t>
       </w:r>
@@ -367,13 +371,15 @@
           <w:rFonts w:ascii="Times New Roman" w:hAnsi="Times New Roman" w:cs="Times New Roman"/>
           <w:sz w:val="24"/>
           <w:szCs w:val="24"/>
-        </w:rPr>
-      </w:pPr>
-      <w:r>
-        <w:rPr>
-          <w:rFonts w:ascii="Times New Roman" w:hAnsi="Times New Roman" w:cs="Times New Roman"/>
-          <w:sz w:val="24"/>
-          <w:szCs w:val="24"/>
+          <w:highlight w:val="green"/>
+        </w:rPr>
+      </w:pPr>
+      <w:r>
+        <w:rPr>
+          <w:rFonts w:ascii="Times New Roman" w:hAnsi="Times New Roman" w:cs="Times New Roman"/>
+          <w:sz w:val="24"/>
+          <w:szCs w:val="24"/>
+          <w:highlight w:val="green"/>
         </w:rPr>
         <w:t>Based on the total number of persons entered</w:t>
       </w:r>
@@ -389,13 +395,15 @@
           <w:rFonts w:ascii="Times New Roman" w:hAnsi="Times New Roman" w:cs="Times New Roman"/>
           <w:sz w:val="24"/>
           <w:szCs w:val="24"/>
-        </w:rPr>
-      </w:pPr>
-      <w:r>
-        <w:rPr>
-          <w:rFonts w:ascii="Times New Roman" w:hAnsi="Times New Roman" w:cs="Times New Roman"/>
-          <w:sz w:val="24"/>
-          <w:szCs w:val="24"/>
+          <w:highlight w:val="green"/>
+        </w:rPr>
+      </w:pPr>
+      <w:r>
+        <w:rPr>
+          <w:rFonts w:ascii="Times New Roman" w:hAnsi="Times New Roman" w:cs="Times New Roman"/>
+          <w:sz w:val="24"/>
+          <w:szCs w:val="24"/>
+          <w:highlight w:val="green"/>
         </w:rPr>
         <w:t>At risk or possibly have COVID-19</w:t>
       </w:r>
@@ -411,13 +419,15 @@
           <w:rFonts w:ascii="Times New Roman" w:hAnsi="Times New Roman" w:cs="Times New Roman"/>
           <w:sz w:val="24"/>
           <w:szCs w:val="24"/>
-        </w:rPr>
-      </w:pPr>
-      <w:r>
-        <w:rPr>
-          <w:rFonts w:ascii="Times New Roman" w:hAnsi="Times New Roman" w:cs="Times New Roman"/>
-          <w:sz w:val="24"/>
-          <w:szCs w:val="24"/>
+          <w:highlight w:val="green"/>
+        </w:rPr>
+      </w:pPr>
+      <w:r>
+        <w:rPr>
+          <w:rFonts w:ascii="Times New Roman" w:hAnsi="Times New Roman" w:cs="Times New Roman"/>
+          <w:sz w:val="24"/>
+          <w:szCs w:val="24"/>
+          <w:highlight w:val="green"/>
         </w:rPr>
         <w:t>Percentage with mild symptoms</w:t>
       </w:r>
@@ -433,13 +443,15 @@
           <w:rFonts w:ascii="Times New Roman" w:hAnsi="Times New Roman" w:cs="Times New Roman"/>
           <w:sz w:val="24"/>
           <w:szCs w:val="24"/>
-        </w:rPr>
-      </w:pPr>
-      <w:r>
-        <w:rPr>
-          <w:rFonts w:ascii="Times New Roman" w:hAnsi="Times New Roman" w:cs="Times New Roman"/>
-          <w:sz w:val="24"/>
-          <w:szCs w:val="24"/>
+          <w:highlight w:val="green"/>
+        </w:rPr>
+      </w:pPr>
+      <w:r>
+        <w:rPr>
+          <w:rFonts w:ascii="Times New Roman" w:hAnsi="Times New Roman" w:cs="Times New Roman"/>
+          <w:sz w:val="24"/>
+          <w:szCs w:val="24"/>
+          <w:highlight w:val="green"/>
         </w:rPr>
         <w:t>Percentage with severe symptoms</w:t>
       </w:r>
@@ -455,13 +467,15 @@
           <w:rFonts w:ascii="Times New Roman" w:hAnsi="Times New Roman" w:cs="Times New Roman"/>
           <w:sz w:val="24"/>
           <w:szCs w:val="24"/>
-        </w:rPr>
-      </w:pPr>
-      <w:r>
-        <w:rPr>
-          <w:rFonts w:ascii="Times New Roman" w:hAnsi="Times New Roman" w:cs="Times New Roman"/>
-          <w:sz w:val="24"/>
-          <w:szCs w:val="24"/>
+          <w:highlight w:val="green"/>
+        </w:rPr>
+      </w:pPr>
+      <w:r>
+        <w:rPr>
+          <w:rFonts w:ascii="Times New Roman" w:hAnsi="Times New Roman" w:cs="Times New Roman"/>
+          <w:sz w:val="24"/>
+          <w:szCs w:val="24"/>
+          <w:highlight w:val="green"/>
         </w:rPr>
         <w:t>Percentage with delta variant</w:t>
       </w:r>
@@ -477,13 +491,15 @@
           <w:rFonts w:ascii="Times New Roman" w:hAnsi="Times New Roman" w:cs="Times New Roman"/>
           <w:sz w:val="24"/>
           <w:szCs w:val="24"/>
-        </w:rPr>
-      </w:pPr>
-      <w:r>
-        <w:rPr>
-          <w:rFonts w:ascii="Times New Roman" w:hAnsi="Times New Roman" w:cs="Times New Roman"/>
-          <w:sz w:val="24"/>
-          <w:szCs w:val="24"/>
+          <w:highlight w:val="green"/>
+        </w:rPr>
+      </w:pPr>
+      <w:r>
+        <w:rPr>
+          <w:rFonts w:ascii="Times New Roman" w:hAnsi="Times New Roman" w:cs="Times New Roman"/>
+          <w:sz w:val="24"/>
+          <w:szCs w:val="24"/>
+          <w:highlight w:val="green"/>
         </w:rPr>
         <w:t>Percentage with omicron variant</w:t>
       </w:r>
@@ -499,13 +515,15 @@
           <w:rFonts w:ascii="Times New Roman" w:hAnsi="Times New Roman" w:cs="Times New Roman"/>
           <w:sz w:val="24"/>
           <w:szCs w:val="24"/>
-        </w:rPr>
-      </w:pPr>
-      <w:r>
-        <w:rPr>
-          <w:rFonts w:ascii="Times New Roman" w:hAnsi="Times New Roman" w:cs="Times New Roman"/>
-          <w:sz w:val="24"/>
-          <w:szCs w:val="24"/>
+          <w:highlight w:val="green"/>
+        </w:rPr>
+      </w:pPr>
+      <w:r>
+        <w:rPr>
+          <w:rFonts w:ascii="Times New Roman" w:hAnsi="Times New Roman" w:cs="Times New Roman"/>
+          <w:sz w:val="24"/>
+          <w:szCs w:val="24"/>
+          <w:highlight w:val="green"/>
         </w:rPr>
         <w:t>Percentage with omicron variant that have underlying conditions</w:t>
       </w:r>
@@ -521,13 +539,15 @@
           <w:rFonts w:ascii="Times New Roman" w:hAnsi="Times New Roman" w:cs="Times New Roman"/>
           <w:sz w:val="24"/>
           <w:szCs w:val="24"/>
-        </w:rPr>
-      </w:pPr>
-      <w:r>
-        <w:rPr>
-          <w:rFonts w:ascii="Times New Roman" w:hAnsi="Times New Roman" w:cs="Times New Roman"/>
-          <w:sz w:val="24"/>
-          <w:szCs w:val="24"/>
+          <w:highlight w:val="green"/>
+        </w:rPr>
+      </w:pPr>
+      <w:r>
+        <w:rPr>
+          <w:rFonts w:ascii="Times New Roman" w:hAnsi="Times New Roman" w:cs="Times New Roman"/>
+          <w:sz w:val="24"/>
+          <w:szCs w:val="24"/>
+          <w:highlight w:val="green"/>
         </w:rPr>
         <w:t>Other Info</w:t>
       </w:r>
@@ -543,13 +563,15 @@
           <w:rFonts w:ascii="Times New Roman" w:hAnsi="Times New Roman" w:cs="Times New Roman"/>
           <w:sz w:val="24"/>
           <w:szCs w:val="24"/>
-        </w:rPr>
-      </w:pPr>
-      <w:r>
-        <w:rPr>
-          <w:rFonts w:ascii="Times New Roman" w:hAnsi="Times New Roman" w:cs="Times New Roman"/>
-          <w:sz w:val="24"/>
-          <w:szCs w:val="24"/>
+          <w:highlight w:val="green"/>
+        </w:rPr>
+      </w:pPr>
+      <w:r>
+        <w:rPr>
+          <w:rFonts w:ascii="Times New Roman" w:hAnsi="Times New Roman" w:cs="Times New Roman"/>
+          <w:sz w:val="24"/>
+          <w:szCs w:val="24"/>
+          <w:highlight w:val="green"/>
         </w:rPr>
         <w:t>Underlying conditions (Prolog List Concepts)</w:t>
       </w:r>
@@ -565,13 +587,15 @@
           <w:rFonts w:ascii="Times New Roman" w:hAnsi="Times New Roman" w:cs="Times New Roman"/>
           <w:sz w:val="24"/>
           <w:szCs w:val="24"/>
-        </w:rPr>
-      </w:pPr>
-      <w:r>
-        <w:rPr>
-          <w:rFonts w:ascii="Times New Roman" w:hAnsi="Times New Roman" w:cs="Times New Roman"/>
-          <w:sz w:val="24"/>
-          <w:szCs w:val="24"/>
+          <w:highlight w:val="green"/>
+        </w:rPr>
+      </w:pPr>
+      <w:r>
+        <w:rPr>
+          <w:rFonts w:ascii="Times New Roman" w:hAnsi="Times New Roman" w:cs="Times New Roman"/>
+          <w:sz w:val="24"/>
+          <w:szCs w:val="24"/>
+          <w:highlight w:val="green"/>
         </w:rPr>
         <w:t>Assert</w:t>
       </w:r>
@@ -587,15 +611,39 @@
           <w:rFonts w:ascii="Times New Roman" w:hAnsi="Times New Roman" w:cs="Times New Roman"/>
           <w:sz w:val="24"/>
           <w:szCs w:val="24"/>
-        </w:rPr>
-      </w:pPr>
-      <w:r>
-        <w:rPr>
-          <w:rFonts w:ascii="Times New Roman" w:hAnsi="Times New Roman" w:cs="Times New Roman"/>
-          <w:sz w:val="24"/>
-          <w:szCs w:val="24"/>
-        </w:rPr>
-        <w:t>Asserta()</w:t>
+          <w:highlight w:val="green"/>
+        </w:rPr>
+      </w:pPr>
+      <w:proofErr w:type="spellStart"/>
+      <w:proofErr w:type="gramStart"/>
+      <w:r>
+        <w:rPr>
+          <w:rFonts w:ascii="Times New Roman" w:hAnsi="Times New Roman" w:cs="Times New Roman"/>
+          <w:sz w:val="24"/>
+          <w:szCs w:val="24"/>
+          <w:highlight w:val="green"/>
+        </w:rPr>
+        <w:t>Asserta</w:t>
+      </w:r>
+      <w:proofErr w:type="spellEnd"/>
+      <w:r>
+        <w:rPr>
+          <w:rFonts w:ascii="Times New Roman" w:hAnsi="Times New Roman" w:cs="Times New Roman"/>
+          <w:sz w:val="24"/>
+          <w:szCs w:val="24"/>
+          <w:highlight w:val="green"/>
+        </w:rPr>
+        <w:t>(</w:t>
+      </w:r>
+      <w:proofErr w:type="gramEnd"/>
+      <w:r>
+        <w:rPr>
+          <w:rFonts w:ascii="Times New Roman" w:hAnsi="Times New Roman" w:cs="Times New Roman"/>
+          <w:sz w:val="24"/>
+          <w:szCs w:val="24"/>
+          <w:highlight w:val="green"/>
+        </w:rPr>
+        <w:t>)</w:t>
       </w:r>
     </w:p>
     <w:p>
@@ -609,15 +657,39 @@
           <w:rFonts w:ascii="Times New Roman" w:hAnsi="Times New Roman" w:cs="Times New Roman"/>
           <w:sz w:val="24"/>
           <w:szCs w:val="24"/>
-        </w:rPr>
-      </w:pPr>
-      <w:r>
-        <w:rPr>
-          <w:rFonts w:ascii="Times New Roman" w:hAnsi="Times New Roman" w:cs="Times New Roman"/>
-          <w:sz w:val="24"/>
-          <w:szCs w:val="24"/>
-        </w:rPr>
-        <w:t>Assertz()</w:t>
+          <w:highlight w:val="green"/>
+        </w:rPr>
+      </w:pPr>
+      <w:proofErr w:type="spellStart"/>
+      <w:proofErr w:type="gramStart"/>
+      <w:r>
+        <w:rPr>
+          <w:rFonts w:ascii="Times New Roman" w:hAnsi="Times New Roman" w:cs="Times New Roman"/>
+          <w:sz w:val="24"/>
+          <w:szCs w:val="24"/>
+          <w:highlight w:val="green"/>
+        </w:rPr>
+        <w:t>Assertz</w:t>
+      </w:r>
+      <w:proofErr w:type="spellEnd"/>
+      <w:r>
+        <w:rPr>
+          <w:rFonts w:ascii="Times New Roman" w:hAnsi="Times New Roman" w:cs="Times New Roman"/>
+          <w:sz w:val="24"/>
+          <w:szCs w:val="24"/>
+          <w:highlight w:val="green"/>
+        </w:rPr>
+        <w:t>(</w:t>
+      </w:r>
+      <w:proofErr w:type="gramEnd"/>
+      <w:r>
+        <w:rPr>
+          <w:rFonts w:ascii="Times New Roman" w:hAnsi="Times New Roman" w:cs="Times New Roman"/>
+          <w:sz w:val="24"/>
+          <w:szCs w:val="24"/>
+          <w:highlight w:val="green"/>
+        </w:rPr>
+        <w:t>)</w:t>
       </w:r>
     </w:p>
     <w:p>
@@ -631,13 +703,15 @@
           <w:rFonts w:ascii="Times New Roman" w:hAnsi="Times New Roman" w:cs="Times New Roman"/>
           <w:sz w:val="24"/>
           <w:szCs w:val="24"/>
-        </w:rPr>
-      </w:pPr>
-      <w:r>
-        <w:rPr>
-          <w:rFonts w:ascii="Times New Roman" w:hAnsi="Times New Roman" w:cs="Times New Roman"/>
-          <w:sz w:val="24"/>
-          <w:szCs w:val="24"/>
+          <w:highlight w:val="green"/>
+        </w:rPr>
+      </w:pPr>
+      <w:r>
+        <w:rPr>
+          <w:rFonts w:ascii="Times New Roman" w:hAnsi="Times New Roman" w:cs="Times New Roman"/>
+          <w:sz w:val="24"/>
+          <w:szCs w:val="24"/>
+          <w:highlight w:val="green"/>
         </w:rPr>
         <w:t>Retract</w:t>
       </w:r>
@@ -653,15 +727,28 @@
           <w:rFonts w:ascii="Times New Roman" w:hAnsi="Times New Roman" w:cs="Times New Roman"/>
           <w:sz w:val="24"/>
           <w:szCs w:val="24"/>
-        </w:rPr>
-      </w:pPr>
-      <w:r>
-        <w:rPr>
-          <w:rFonts w:ascii="Times New Roman" w:hAnsi="Times New Roman" w:cs="Times New Roman"/>
-          <w:sz w:val="24"/>
-          <w:szCs w:val="24"/>
-        </w:rPr>
-        <w:t>Retract()</w:t>
+          <w:highlight w:val="green"/>
+        </w:rPr>
+      </w:pPr>
+      <w:proofErr w:type="gramStart"/>
+      <w:r>
+        <w:rPr>
+          <w:rFonts w:ascii="Times New Roman" w:hAnsi="Times New Roman" w:cs="Times New Roman"/>
+          <w:sz w:val="24"/>
+          <w:szCs w:val="24"/>
+          <w:highlight w:val="green"/>
+        </w:rPr>
+        <w:t>Retract(</w:t>
+      </w:r>
+      <w:proofErr w:type="gramEnd"/>
+      <w:r>
+        <w:rPr>
+          <w:rFonts w:ascii="Times New Roman" w:hAnsi="Times New Roman" w:cs="Times New Roman"/>
+          <w:sz w:val="24"/>
+          <w:szCs w:val="24"/>
+          <w:highlight w:val="green"/>
+        </w:rPr>
+        <w:t>)</w:t>
       </w:r>
     </w:p>
     <w:p>
@@ -675,15 +762,39 @@
           <w:rFonts w:ascii="Times New Roman" w:hAnsi="Times New Roman" w:cs="Times New Roman"/>
           <w:sz w:val="24"/>
           <w:szCs w:val="24"/>
-        </w:rPr>
-      </w:pPr>
-      <w:r>
-        <w:rPr>
-          <w:rFonts w:ascii="Times New Roman" w:hAnsi="Times New Roman" w:cs="Times New Roman"/>
-          <w:sz w:val="24"/>
-          <w:szCs w:val="24"/>
-        </w:rPr>
-        <w:t>Retractall()</w:t>
+          <w:highlight w:val="green"/>
+        </w:rPr>
+      </w:pPr>
+      <w:proofErr w:type="spellStart"/>
+      <w:proofErr w:type="gramStart"/>
+      <w:r>
+        <w:rPr>
+          <w:rFonts w:ascii="Times New Roman" w:hAnsi="Times New Roman" w:cs="Times New Roman"/>
+          <w:sz w:val="24"/>
+          <w:szCs w:val="24"/>
+          <w:highlight w:val="green"/>
+        </w:rPr>
+        <w:t>Retractall</w:t>
+      </w:r>
+      <w:proofErr w:type="spellEnd"/>
+      <w:r>
+        <w:rPr>
+          <w:rFonts w:ascii="Times New Roman" w:hAnsi="Times New Roman" w:cs="Times New Roman"/>
+          <w:sz w:val="24"/>
+          <w:szCs w:val="24"/>
+          <w:highlight w:val="green"/>
+        </w:rPr>
+        <w:t>(</w:t>
+      </w:r>
+      <w:proofErr w:type="gramEnd"/>
+      <w:r>
+        <w:rPr>
+          <w:rFonts w:ascii="Times New Roman" w:hAnsi="Times New Roman" w:cs="Times New Roman"/>
+          <w:sz w:val="24"/>
+          <w:szCs w:val="24"/>
+          <w:highlight w:val="green"/>
+        </w:rPr>
+        <w:t>)</w:t>
       </w:r>
     </w:p>
     <w:p>
@@ -697,13 +808,15 @@
           <w:rFonts w:ascii="Times New Roman" w:hAnsi="Times New Roman" w:cs="Times New Roman"/>
           <w:sz w:val="24"/>
           <w:szCs w:val="24"/>
-        </w:rPr>
-      </w:pPr>
-      <w:r>
-        <w:rPr>
-          <w:rFonts w:ascii="Times New Roman" w:hAnsi="Times New Roman" w:cs="Times New Roman"/>
-          <w:sz w:val="24"/>
-          <w:szCs w:val="24"/>
+          <w:highlight w:val="green"/>
+        </w:rPr>
+      </w:pPr>
+      <w:r>
+        <w:rPr>
+          <w:rFonts w:ascii="Times New Roman" w:hAnsi="Times New Roman" w:cs="Times New Roman"/>
+          <w:sz w:val="24"/>
+          <w:szCs w:val="24"/>
+          <w:highlight w:val="green"/>
         </w:rPr>
         <w:t>Append</w:t>
       </w:r>
@@ -719,13 +832,15 @@
           <w:rFonts w:ascii="Times New Roman" w:hAnsi="Times New Roman" w:cs="Times New Roman"/>
           <w:sz w:val="24"/>
           <w:szCs w:val="24"/>
-        </w:rPr>
-      </w:pPr>
-      <w:r>
-        <w:rPr>
-          <w:rFonts w:ascii="Times New Roman" w:hAnsi="Times New Roman" w:cs="Times New Roman"/>
-          <w:sz w:val="24"/>
-          <w:szCs w:val="24"/>
+          <w:highlight w:val="green"/>
+        </w:rPr>
+      </w:pPr>
+      <w:r>
+        <w:rPr>
+          <w:rFonts w:ascii="Times New Roman" w:hAnsi="Times New Roman" w:cs="Times New Roman"/>
+          <w:sz w:val="24"/>
+          <w:szCs w:val="24"/>
+          <w:highlight w:val="green"/>
         </w:rPr>
         <w:t>Add a value to a list</w:t>
       </w:r>
@@ -741,15 +856,37 @@
           <w:rFonts w:ascii="Times New Roman" w:hAnsi="Times New Roman" w:cs="Times New Roman"/>
           <w:sz w:val="24"/>
           <w:szCs w:val="24"/>
-        </w:rPr>
-      </w:pPr>
-      <w:r>
-        <w:rPr>
-          <w:rFonts w:ascii="Times New Roman" w:hAnsi="Times New Roman" w:cs="Times New Roman"/>
-          <w:sz w:val="24"/>
-          <w:szCs w:val="24"/>
-        </w:rPr>
-        <w:t>Append(list1,list2])</w:t>
+          <w:highlight w:val="green"/>
+        </w:rPr>
+      </w:pPr>
+      <w:r>
+        <w:rPr>
+          <w:rFonts w:ascii="Times New Roman" w:hAnsi="Times New Roman" w:cs="Times New Roman"/>
+          <w:sz w:val="24"/>
+          <w:szCs w:val="24"/>
+          <w:highlight w:val="green"/>
+        </w:rPr>
+        <w:t>Append(list</w:t>
+      </w:r>
+      <w:proofErr w:type="gramStart"/>
+      <w:r>
+        <w:rPr>
+          <w:rFonts w:ascii="Times New Roman" w:hAnsi="Times New Roman" w:cs="Times New Roman"/>
+          <w:sz w:val="24"/>
+          <w:szCs w:val="24"/>
+          <w:highlight w:val="green"/>
+        </w:rPr>
+        <w:t>1,list</w:t>
+      </w:r>
+      <w:proofErr w:type="gramEnd"/>
+      <w:r>
+        <w:rPr>
+          <w:rFonts w:ascii="Times New Roman" w:hAnsi="Times New Roman" w:cs="Times New Roman"/>
+          <w:sz w:val="24"/>
+          <w:szCs w:val="24"/>
+          <w:highlight w:val="green"/>
+        </w:rPr>
+        <w:t>2])</w:t>
       </w:r>
     </w:p>
     <w:p>
@@ -763,13 +900,15 @@
           <w:rFonts w:ascii="Times New Roman" w:hAnsi="Times New Roman" w:cs="Times New Roman"/>
           <w:sz w:val="24"/>
           <w:szCs w:val="24"/>
-        </w:rPr>
-      </w:pPr>
-      <w:r>
-        <w:rPr>
-          <w:rFonts w:ascii="Times New Roman" w:hAnsi="Times New Roman" w:cs="Times New Roman"/>
-          <w:sz w:val="24"/>
-          <w:szCs w:val="24"/>
+          <w:highlight w:val="green"/>
+        </w:rPr>
+      </w:pPr>
+      <w:r>
+        <w:rPr>
+          <w:rFonts w:ascii="Times New Roman" w:hAnsi="Times New Roman" w:cs="Times New Roman"/>
+          <w:sz w:val="24"/>
+          <w:szCs w:val="24"/>
+          <w:highlight w:val="green"/>
         </w:rPr>
         <w:t>Using recursion</w:t>
       </w:r>
@@ -785,13 +924,15 @@
           <w:rFonts w:ascii="Times New Roman" w:hAnsi="Times New Roman" w:cs="Times New Roman"/>
           <w:sz w:val="24"/>
           <w:szCs w:val="24"/>
-        </w:rPr>
-      </w:pPr>
-      <w:r>
-        <w:rPr>
-          <w:rFonts w:ascii="Times New Roman" w:hAnsi="Times New Roman" w:cs="Times New Roman"/>
-          <w:sz w:val="24"/>
-          <w:szCs w:val="24"/>
+          <w:highlight w:val="green"/>
+        </w:rPr>
+      </w:pPr>
+      <w:r>
+        <w:rPr>
+          <w:rFonts w:ascii="Times New Roman" w:hAnsi="Times New Roman" w:cs="Times New Roman"/>
+          <w:sz w:val="24"/>
+          <w:szCs w:val="24"/>
+          <w:highlight w:val="green"/>
         </w:rPr>
         <w:t>Use recursion to get the list values</w:t>
       </w:r>
@@ -807,13 +948,15 @@
           <w:rFonts w:ascii="Times New Roman" w:hAnsi="Times New Roman" w:cs="Times New Roman"/>
           <w:sz w:val="24"/>
           <w:szCs w:val="24"/>
-        </w:rPr>
-      </w:pPr>
-      <w:r>
-        <w:rPr>
-          <w:rFonts w:ascii="Times New Roman" w:hAnsi="Times New Roman" w:cs="Times New Roman"/>
-          <w:sz w:val="24"/>
-          <w:szCs w:val="24"/>
+          <w:highlight w:val="green"/>
+        </w:rPr>
+      </w:pPr>
+      <w:r>
+        <w:rPr>
+          <w:rFonts w:ascii="Times New Roman" w:hAnsi="Times New Roman" w:cs="Times New Roman"/>
+          <w:sz w:val="24"/>
+          <w:szCs w:val="24"/>
+          <w:highlight w:val="green"/>
         </w:rPr>
         <w:t>Useful functions</w:t>
       </w:r>
@@ -829,15 +972,28 @@
           <w:rFonts w:ascii="Times New Roman" w:hAnsi="Times New Roman" w:cs="Times New Roman"/>
           <w:sz w:val="24"/>
           <w:szCs w:val="24"/>
-        </w:rPr>
-      </w:pPr>
-      <w:r>
-        <w:rPr>
-          <w:rFonts w:ascii="Times New Roman" w:hAnsi="Times New Roman" w:cs="Times New Roman"/>
-          <w:sz w:val="24"/>
-          <w:szCs w:val="24"/>
-        </w:rPr>
-        <w:t>Length(List, Variable)</w:t>
+          <w:highlight w:val="green"/>
+        </w:rPr>
+      </w:pPr>
+      <w:proofErr w:type="gramStart"/>
+      <w:r>
+        <w:rPr>
+          <w:rFonts w:ascii="Times New Roman" w:hAnsi="Times New Roman" w:cs="Times New Roman"/>
+          <w:sz w:val="24"/>
+          <w:szCs w:val="24"/>
+          <w:highlight w:val="green"/>
+        </w:rPr>
+        <w:t>Length(</w:t>
+      </w:r>
+      <w:proofErr w:type="gramEnd"/>
+      <w:r>
+        <w:rPr>
+          <w:rFonts w:ascii="Times New Roman" w:hAnsi="Times New Roman" w:cs="Times New Roman"/>
+          <w:sz w:val="24"/>
+          <w:szCs w:val="24"/>
+          <w:highlight w:val="green"/>
+        </w:rPr>
+        <w:t>List, Variable)</w:t>
       </w:r>
     </w:p>
     <w:p>
@@ -851,13 +1007,15 @@
           <w:rFonts w:ascii="Times New Roman" w:hAnsi="Times New Roman" w:cs="Times New Roman"/>
           <w:sz w:val="24"/>
           <w:szCs w:val="24"/>
-        </w:rPr>
-      </w:pPr>
-      <w:r>
-        <w:rPr>
-          <w:rFonts w:ascii="Times New Roman" w:hAnsi="Times New Roman" w:cs="Times New Roman"/>
-          <w:sz w:val="24"/>
-          <w:szCs w:val="24"/>
+          <w:highlight w:val="green"/>
+        </w:rPr>
+      </w:pPr>
+      <w:r>
+        <w:rPr>
+          <w:rFonts w:ascii="Times New Roman" w:hAnsi="Times New Roman" w:cs="Times New Roman"/>
+          <w:sz w:val="24"/>
+          <w:szCs w:val="24"/>
+          <w:highlight w:val="green"/>
         </w:rPr>
         <w:t>List constructor (|)</w:t>
       </w:r>
@@ -873,16 +1031,51 @@
           <w:rFonts w:ascii="Times New Roman" w:hAnsi="Times New Roman" w:cs="Times New Roman"/>
           <w:sz w:val="24"/>
           <w:szCs w:val="24"/>
-        </w:rPr>
-      </w:pPr>
-      <w:r>
-        <w:rPr>
-          <w:rFonts w:ascii="Times New Roman" w:hAnsi="Times New Roman" w:cs="Times New Roman"/>
-          <w:sz w:val="24"/>
-          <w:szCs w:val="24"/>
-        </w:rPr>
-        <w:t>Write([albert|[alice,bob]]),nl</w:t>
-      </w:r>
+          <w:highlight w:val="green"/>
+        </w:rPr>
+      </w:pPr>
+      <w:r>
+        <w:rPr>
+          <w:rFonts w:ascii="Times New Roman" w:hAnsi="Times New Roman" w:cs="Times New Roman"/>
+          <w:sz w:val="24"/>
+          <w:szCs w:val="24"/>
+          <w:highlight w:val="green"/>
+        </w:rPr>
+        <w:t>Write([albert|[</w:t>
+      </w:r>
+      <w:proofErr w:type="spellStart"/>
+      <w:proofErr w:type="gramStart"/>
+      <w:r>
+        <w:rPr>
+          <w:rFonts w:ascii="Times New Roman" w:hAnsi="Times New Roman" w:cs="Times New Roman"/>
+          <w:sz w:val="24"/>
+          <w:szCs w:val="24"/>
+          <w:highlight w:val="green"/>
+        </w:rPr>
+        <w:t>alice,bob</w:t>
+      </w:r>
+      <w:proofErr w:type="spellEnd"/>
+      <w:proofErr w:type="gramEnd"/>
+      <w:r>
+        <w:rPr>
+          <w:rFonts w:ascii="Times New Roman" w:hAnsi="Times New Roman" w:cs="Times New Roman"/>
+          <w:sz w:val="24"/>
+          <w:szCs w:val="24"/>
+          <w:highlight w:val="green"/>
+        </w:rPr>
+        <w:t>]]),</w:t>
+      </w:r>
+      <w:proofErr w:type="spellStart"/>
+      <w:r>
+        <w:rPr>
+          <w:rFonts w:ascii="Times New Roman" w:hAnsi="Times New Roman" w:cs="Times New Roman"/>
+          <w:sz w:val="24"/>
+          <w:szCs w:val="24"/>
+          <w:highlight w:val="green"/>
+        </w:rPr>
+        <w:t>nl</w:t>
+      </w:r>
+      <w:proofErr w:type="spellEnd"/>
     </w:p>
     <w:p>
       <w:pPr>
@@ -895,15 +1088,37 @@
           <w:rFonts w:ascii="Times New Roman" w:hAnsi="Times New Roman" w:cs="Times New Roman"/>
           <w:sz w:val="24"/>
           <w:szCs w:val="24"/>
-        </w:rPr>
-      </w:pPr>
-      <w:r>
-        <w:rPr>
-          <w:rFonts w:ascii="Times New Roman" w:hAnsi="Times New Roman" w:cs="Times New Roman"/>
-          <w:sz w:val="24"/>
-          <w:szCs w:val="24"/>
-        </w:rPr>
-        <w:t>Member (searchval, List)</w:t>
+          <w:highlight w:val="green"/>
+        </w:rPr>
+      </w:pPr>
+      <w:r>
+        <w:rPr>
+          <w:rFonts w:ascii="Times New Roman" w:hAnsi="Times New Roman" w:cs="Times New Roman"/>
+          <w:sz w:val="24"/>
+          <w:szCs w:val="24"/>
+          <w:highlight w:val="green"/>
+        </w:rPr>
+        <w:t>Member (</w:t>
+      </w:r>
+      <w:proofErr w:type="spellStart"/>
+      <w:r>
+        <w:rPr>
+          <w:rFonts w:ascii="Times New Roman" w:hAnsi="Times New Roman" w:cs="Times New Roman"/>
+          <w:sz w:val="24"/>
+          <w:szCs w:val="24"/>
+          <w:highlight w:val="green"/>
+        </w:rPr>
+        <w:t>searchval</w:t>
+      </w:r>
+      <w:proofErr w:type="spellEnd"/>
+      <w:r>
+        <w:rPr>
+          <w:rFonts w:ascii="Times New Roman" w:hAnsi="Times New Roman" w:cs="Times New Roman"/>
+          <w:sz w:val="24"/>
+          <w:szCs w:val="24"/>
+          <w:highlight w:val="green"/>
+        </w:rPr>
+        <w:t>, List)</w:t>
       </w:r>
     </w:p>
     <w:p>
@@ -917,16 +1132,29 @@
           <w:rFonts w:ascii="Times New Roman" w:hAnsi="Times New Roman" w:cs="Times New Roman"/>
           <w:sz w:val="24"/>
           <w:szCs w:val="24"/>
-        </w:rPr>
-      </w:pPr>
-      <w:r>
-        <w:rPr>
-          <w:rFonts w:ascii="Times New Roman" w:hAnsi="Times New Roman" w:cs="Times New Roman"/>
-          <w:sz w:val="24"/>
-          <w:szCs w:val="24"/>
+          <w:highlight w:val="green"/>
+        </w:rPr>
+      </w:pPr>
+      <w:proofErr w:type="gramStart"/>
+      <w:r>
+        <w:rPr>
+          <w:rFonts w:ascii="Times New Roman" w:hAnsi="Times New Roman" w:cs="Times New Roman"/>
+          <w:sz w:val="24"/>
+          <w:szCs w:val="24"/>
+          <w:highlight w:val="green"/>
         </w:rPr>
         <w:lastRenderedPageBreak/>
-        <w:t>Append(List1, list2, variable)</w:t>
+        <w:t>Append(</w:t>
+      </w:r>
+      <w:proofErr w:type="gramEnd"/>
+      <w:r>
+        <w:rPr>
+          <w:rFonts w:ascii="Times New Roman" w:hAnsi="Times New Roman" w:cs="Times New Roman"/>
+          <w:sz w:val="24"/>
+          <w:szCs w:val="24"/>
+          <w:highlight w:val="green"/>
+        </w:rPr>
+        <w:t>List1, list2, variable)</w:t>
       </w:r>
     </w:p>
     <w:p>
@@ -940,15 +1168,57 @@
           <w:rFonts w:ascii="Times New Roman" w:hAnsi="Times New Roman" w:cs="Times New Roman"/>
           <w:sz w:val="24"/>
           <w:szCs w:val="24"/>
-        </w:rPr>
-      </w:pPr>
-      <w:r>
-        <w:rPr>
-          <w:rFonts w:ascii="Times New Roman" w:hAnsi="Times New Roman" w:cs="Times New Roman"/>
-          <w:sz w:val="24"/>
-          <w:szCs w:val="24"/>
-        </w:rPr>
-        <w:t>Make a list – write_list([])</w:t>
+          <w:highlight w:val="green"/>
+        </w:rPr>
+      </w:pPr>
+      <w:r>
+        <w:rPr>
+          <w:rFonts w:ascii="Times New Roman" w:hAnsi="Times New Roman" w:cs="Times New Roman"/>
+          <w:sz w:val="24"/>
+          <w:szCs w:val="24"/>
+          <w:highlight w:val="green"/>
+        </w:rPr>
+        <w:t xml:space="preserve">Make a list – </w:t>
+      </w:r>
+      <w:proofErr w:type="spellStart"/>
+      <w:r>
+        <w:rPr>
+          <w:rFonts w:ascii="Times New Roman" w:hAnsi="Times New Roman" w:cs="Times New Roman"/>
+          <w:sz w:val="24"/>
+          <w:szCs w:val="24"/>
+          <w:highlight w:val="green"/>
+        </w:rPr>
+        <w:t>write_</w:t>
+      </w:r>
+      <w:proofErr w:type="gramStart"/>
+      <w:r>
+        <w:rPr>
+          <w:rFonts w:ascii="Times New Roman" w:hAnsi="Times New Roman" w:cs="Times New Roman"/>
+          <w:sz w:val="24"/>
+          <w:szCs w:val="24"/>
+          <w:highlight w:val="green"/>
+        </w:rPr>
+        <w:t>list</w:t>
+      </w:r>
+      <w:proofErr w:type="spellEnd"/>
+      <w:r>
+        <w:rPr>
+          <w:rFonts w:ascii="Times New Roman" w:hAnsi="Times New Roman" w:cs="Times New Roman"/>
+          <w:sz w:val="24"/>
+          <w:szCs w:val="24"/>
+          <w:highlight w:val="green"/>
+        </w:rPr>
+        <w:t>(</w:t>
+      </w:r>
+      <w:proofErr w:type="gramEnd"/>
+      <w:r>
+        <w:rPr>
+          <w:rFonts w:ascii="Times New Roman" w:hAnsi="Times New Roman" w:cs="Times New Roman"/>
+          <w:sz w:val="24"/>
+          <w:szCs w:val="24"/>
+          <w:highlight w:val="green"/>
+        </w:rPr>
+        <w:t>[])</w:t>
       </w:r>
     </w:p>
     <w:p>
@@ -1267,13 +1537,15 @@
           <w:rFonts w:ascii="Times New Roman" w:hAnsi="Times New Roman" w:cs="Times New Roman"/>
           <w:sz w:val="24"/>
           <w:szCs w:val="24"/>
-        </w:rPr>
-      </w:pPr>
-      <w:r>
-        <w:rPr>
-          <w:rFonts w:ascii="Times New Roman" w:hAnsi="Times New Roman" w:cs="Times New Roman"/>
-          <w:sz w:val="24"/>
-          <w:szCs w:val="24"/>
+          <w:highlight w:val="green"/>
+        </w:rPr>
+      </w:pPr>
+      <w:r>
+        <w:rPr>
+          <w:rFonts w:ascii="Times New Roman" w:hAnsi="Times New Roman" w:cs="Times New Roman"/>
+          <w:sz w:val="24"/>
+          <w:szCs w:val="24"/>
+          <w:highlight w:val="green"/>
         </w:rPr>
         <w:t>Empty fields</w:t>
       </w:r>
@@ -1368,6 +1640,181 @@
     </w:p>
     <w:p>
       <w:pPr>
+        <w:pStyle w:val="ListParagraph"/>
+        <w:numPr>
+          <w:ilvl w:val="3"/>
+          <w:numId w:val="1"/>
+        </w:numPr>
+        <w:rPr>
+          <w:rFonts w:ascii="Times New Roman" w:hAnsi="Times New Roman" w:cs="Times New Roman"/>
+          <w:sz w:val="24"/>
+          <w:szCs w:val="24"/>
+          <w:highlight w:val="green"/>
+        </w:rPr>
+      </w:pPr>
+      <w:r>
+        <w:rPr>
+          <w:rFonts w:ascii="Times New Roman" w:hAnsi="Times New Roman" w:cs="Times New Roman"/>
+          <w:sz w:val="24"/>
+          <w:szCs w:val="24"/>
+          <w:highlight w:val="green"/>
+        </w:rPr>
+        <w:t xml:space="preserve">Take out </w:t>
+      </w:r>
+      <w:proofErr w:type="spellStart"/>
+      <w:r>
+        <w:rPr>
+          <w:rFonts w:ascii="Times New Roman" w:hAnsi="Times New Roman" w:cs="Times New Roman"/>
+          <w:sz w:val="24"/>
+          <w:szCs w:val="24"/>
+          <w:highlight w:val="green"/>
+        </w:rPr>
+        <w:t>virusstats</w:t>
+      </w:r>
+      <w:proofErr w:type="spellEnd"/>
+      <w:r>
+        <w:rPr>
+          <w:rFonts w:ascii="Times New Roman" w:hAnsi="Times New Roman" w:cs="Times New Roman"/>
+          <w:sz w:val="24"/>
+          <w:szCs w:val="24"/>
+          <w:highlight w:val="green"/>
+        </w:rPr>
+        <w:t xml:space="preserve"> from knowledge base and add it when the stats are calculated in the </w:t>
+      </w:r>
+      <w:proofErr w:type="spellStart"/>
+      <w:r>
+        <w:rPr>
+          <w:rFonts w:ascii="Times New Roman" w:hAnsi="Times New Roman" w:cs="Times New Roman"/>
+          <w:sz w:val="24"/>
+          <w:szCs w:val="24"/>
+          <w:highlight w:val="green"/>
+        </w:rPr>
+        <w:t>addpatients</w:t>
+      </w:r>
+      <w:proofErr w:type="spellEnd"/>
+      <w:r>
+        <w:rPr>
+          <w:rFonts w:ascii="Times New Roman" w:hAnsi="Times New Roman" w:cs="Times New Roman"/>
+          <w:sz w:val="24"/>
+          <w:szCs w:val="24"/>
+          <w:highlight w:val="green"/>
+        </w:rPr>
+        <w:t>.</w:t>
+      </w:r>
+    </w:p>
+    <w:p>
+      <w:pPr>
+        <w:pStyle w:val="ListParagraph"/>
+        <w:numPr>
+          <w:ilvl w:val="3"/>
+          <w:numId w:val="1"/>
+        </w:numPr>
+        <w:rPr>
+          <w:rFonts w:ascii="Times New Roman" w:hAnsi="Times New Roman" w:cs="Times New Roman"/>
+          <w:sz w:val="24"/>
+          <w:szCs w:val="24"/>
+        </w:rPr>
+      </w:pPr>
+      <w:r>
+        <w:rPr>
+          <w:noProof/>
+        </w:rPr>
+        <w:drawing>
+          <wp:inline distT="0" distB="0" distL="0" distR="0" wp14:anchorId="70BF2D0C" wp14:editId="3B38994C">
+            <wp:extent cx="3496855" cy="2035579"/>
+            <wp:effectExtent l="0" t="0" r="8890" b="3175"/>
+            <wp:docPr id="4" name="Picture 4"/>
+            <wp:cNvGraphicFramePr>
+              <a:graphicFrameLocks xmlns:a="http://schemas.openxmlformats.org/drawingml/2006/main" noChangeAspect="1"/>
+            </wp:cNvGraphicFramePr>
+            <a:graphic xmlns:a="http://schemas.openxmlformats.org/drawingml/2006/main">
+              <a:graphicData uri="http://schemas.openxmlformats.org/drawingml/2006/picture">
+                <pic:pic xmlns:pic="http://schemas.openxmlformats.org/drawingml/2006/picture">
+                  <pic:nvPicPr>
+                    <pic:cNvPr id="1" name=""/>
+                    <pic:cNvPicPr/>
+                  </pic:nvPicPr>
+                  <pic:blipFill rotWithShape="1">
+                    <a:blip r:embed="rId5" cstate="hqprint">
+                      <a:extLst>
+                        <a:ext uri="{28A0092B-C50C-407E-A947-70E740481C1C}">
+                          <a14:useLocalDpi xmlns:a14="http://schemas.microsoft.com/office/drawing/2010/main"/>
+                        </a:ext>
+                      </a:extLst>
+                    </a:blip>
+                    <a:srcRect/>
+                    <a:stretch/>
+                  </pic:blipFill>
+                  <pic:spPr bwMode="auto">
+                    <a:xfrm>
+                      <a:off x="0" y="0"/>
+                      <a:ext cx="3500247" cy="2037553"/>
+                    </a:xfrm>
+                    <a:prstGeom prst="rect">
+                      <a:avLst/>
+                    </a:prstGeom>
+                    <a:ln>
+                      <a:noFill/>
+                    </a:ln>
+                    <a:extLst>
+                      <a:ext uri="{53640926-AAD7-44D8-BBD7-CCE9431645EC}">
+                        <a14:shadowObscured xmlns:a14="http://schemas.microsoft.com/office/drawing/2010/main"/>
+                      </a:ext>
+                    </a:extLst>
+                  </pic:spPr>
+                </pic:pic>
+              </a:graphicData>
+            </a:graphic>
+          </wp:inline>
+        </w:drawing>
+      </w:r>
+    </w:p>
+    <w:p>
+      <w:pPr>
+        <w:pStyle w:val="ListParagraph"/>
+        <w:numPr>
+          <w:ilvl w:val="3"/>
+          <w:numId w:val="1"/>
+        </w:numPr>
+        <w:rPr>
+          <w:rFonts w:ascii="Times New Roman" w:hAnsi="Times New Roman" w:cs="Times New Roman"/>
+          <w:sz w:val="24"/>
+          <w:szCs w:val="24"/>
+        </w:rPr>
+      </w:pPr>
+      <w:r>
+        <w:rPr>
+          <w:rFonts w:ascii="Times New Roman" w:hAnsi="Times New Roman" w:cs="Times New Roman"/>
+          <w:sz w:val="24"/>
+          <w:szCs w:val="24"/>
+        </w:rPr>
+        <w:t>Put a fact about obese and hyper and hypo blood pressure</w:t>
+      </w:r>
+    </w:p>
+    <w:p>
+      <w:pPr>
+        <w:pStyle w:val="ListParagraph"/>
+        <w:numPr>
+          <w:ilvl w:val="3"/>
+          <w:numId w:val="1"/>
+        </w:numPr>
+        <w:rPr>
+          <w:rFonts w:ascii="Times New Roman" w:hAnsi="Times New Roman" w:cs="Times New Roman"/>
+          <w:sz w:val="24"/>
+          <w:szCs w:val="24"/>
+        </w:rPr>
+      </w:pPr>
+      <w:r>
+        <w:rPr>
+          <w:rFonts w:ascii="Times New Roman" w:hAnsi="Times New Roman" w:cs="Times New Roman"/>
+          <w:sz w:val="24"/>
+          <w:szCs w:val="24"/>
+        </w:rPr>
+        <w:t>Destroy a frame when another one is called???</w:t>
+      </w:r>
+    </w:p>
+    <w:p>
+      <w:pPr>
         <w:rPr>
           <w:rFonts w:ascii="Times New Roman" w:hAnsi="Times New Roman" w:cs="Times New Roman"/>
           <w:sz w:val="24"/>
@@ -1894,7 +2341,7 @@
           <w:szCs w:val="24"/>
         </w:rPr>
       </w:pPr>
-      <w:hyperlink r:id="rId5" w:history="1">
+      <w:hyperlink r:id="rId6" w:history="1">
         <w:r>
           <w:rPr>
             <w:rStyle w:val="Hyperlink"/>
@@ -1949,7 +2396,7 @@
                     <pic:cNvPicPr/>
                   </pic:nvPicPr>
                   <pic:blipFill rotWithShape="1">
-                    <a:blip r:embed="rId6"/>
+                    <a:blip r:embed="rId7"/>
                     <a:srcRect l="19930" t="14710" r="31930" b="24159"/>
                     <a:stretch/>
                   </pic:blipFill>
@@ -2024,7 +2471,7 @@
                     <pic:cNvPicPr/>
                   </pic:nvPicPr>
                   <pic:blipFill rotWithShape="1">
-                    <a:blip r:embed="rId7"/>
+                    <a:blip r:embed="rId8"/>
                     <a:srcRect l="33100" t="13882" r="32047" b="46745"/>
                     <a:stretch/>
                   </pic:blipFill>
@@ -2085,7 +2532,7 @@
                     <pic:cNvPicPr/>
                   </pic:nvPicPr>
                   <pic:blipFill rotWithShape="1">
-                    <a:blip r:embed="rId8"/>
+                    <a:blip r:embed="rId9"/>
                     <a:srcRect l="24476" t="8702" r="32044" b="41975"/>
                     <a:stretch/>
                   </pic:blipFill>

</xml_diff>

<commit_message>
Completed basic structure of the system.
</commit_message>
<xml_diff>
--- a/Project Guideline.docx
+++ b/Project Guideline.docx
@@ -295,13 +295,15 @@
           <w:rFonts w:ascii="Times New Roman" w:hAnsi="Times New Roman" w:cs="Times New Roman"/>
           <w:sz w:val="24"/>
           <w:szCs w:val="24"/>
-        </w:rPr>
-      </w:pPr>
-      <w:r>
-        <w:rPr>
-          <w:rFonts w:ascii="Times New Roman" w:hAnsi="Times New Roman" w:cs="Times New Roman"/>
-          <w:sz w:val="24"/>
-          <w:szCs w:val="24"/>
+          <w:highlight w:val="green"/>
+        </w:rPr>
+      </w:pPr>
+      <w:r>
+        <w:rPr>
+          <w:rFonts w:ascii="Times New Roman" w:hAnsi="Times New Roman" w:cs="Times New Roman"/>
+          <w:sz w:val="24"/>
+          <w:szCs w:val="24"/>
+          <w:highlight w:val="green"/>
         </w:rPr>
         <w:t>At risk for virus entered for?</w:t>
       </w:r>
@@ -1441,6 +1443,7 @@
           <w:rFonts w:ascii="Times New Roman" w:hAnsi="Times New Roman" w:cs="Times New Roman"/>
           <w:sz w:val="24"/>
           <w:szCs w:val="24"/>
+          <w:highlight w:val="green"/>
         </w:rPr>
         <w:t xml:space="preserve">Inputs </w:t>
       </w:r>
@@ -1449,6 +1452,7 @@
           <w:rFonts w:ascii="Times New Roman" w:hAnsi="Times New Roman" w:cs="Times New Roman"/>
           <w:sz w:val="24"/>
           <w:szCs w:val="24"/>
+          <w:highlight w:val="green"/>
         </w:rPr>
         <w:t>– DIAGNOSIS, CONDITION AND ETHNICITY</w:t>
       </w:r>
@@ -1703,13 +1707,15 @@
           <w:rFonts w:ascii="Times New Roman" w:hAnsi="Times New Roman" w:cs="Times New Roman"/>
           <w:sz w:val="24"/>
           <w:szCs w:val="24"/>
-        </w:rPr>
-      </w:pPr>
-      <w:r>
-        <w:rPr>
-          <w:rFonts w:ascii="Times New Roman" w:hAnsi="Times New Roman" w:cs="Times New Roman"/>
-          <w:sz w:val="24"/>
-          <w:szCs w:val="24"/>
+          <w:highlight w:val="green"/>
+        </w:rPr>
+      </w:pPr>
+      <w:r>
+        <w:rPr>
+          <w:rFonts w:ascii="Times New Roman" w:hAnsi="Times New Roman" w:cs="Times New Roman"/>
+          <w:sz w:val="24"/>
+          <w:szCs w:val="24"/>
+          <w:highlight w:val="green"/>
         </w:rPr>
         <w:t># TODO: DESTROY THE WINDOW WHEN A PATIENT, CONDITION OR ETHNICITY IS SUBMITTED</w:t>
       </w:r>
@@ -1725,6 +1731,7 @@
           <w:rFonts w:ascii="Times New Roman" w:hAnsi="Times New Roman" w:cs="Times New Roman"/>
           <w:sz w:val="24"/>
           <w:szCs w:val="24"/>
+          <w:highlight w:val="green"/>
         </w:rPr>
       </w:pPr>
       <w:proofErr w:type="spellStart"/>
@@ -1734,6 +1741,7 @@
           <w:rFonts w:ascii="Times New Roman" w:hAnsi="Times New Roman" w:cs="Times New Roman"/>
           <w:sz w:val="24"/>
           <w:szCs w:val="24"/>
+          <w:highlight w:val="green"/>
         </w:rPr>
         <w:t>TODO:Get</w:t>
       </w:r>
@@ -1744,6 +1752,7 @@
           <w:rFonts w:ascii="Times New Roman" w:hAnsi="Times New Roman" w:cs="Times New Roman"/>
           <w:sz w:val="24"/>
           <w:szCs w:val="24"/>
+          <w:highlight w:val="green"/>
         </w:rPr>
         <w:t xml:space="preserve"> the conditions and the symptoms</w:t>
       </w:r>
@@ -1856,8 +1865,75 @@
           <w:rFonts w:ascii="Times New Roman" w:hAnsi="Times New Roman" w:cs="Times New Roman"/>
           <w:sz w:val="24"/>
           <w:szCs w:val="24"/>
+          <w:highlight w:val="green"/>
         </w:rPr>
         <w:t>Destroy a frame when another one is called???</w:t>
+      </w:r>
+    </w:p>
+    <w:p>
+      <w:pPr>
+        <w:pStyle w:val="ListParagraph"/>
+        <w:numPr>
+          <w:ilvl w:val="3"/>
+          <w:numId w:val="1"/>
+        </w:numPr>
+        <w:rPr>
+          <w:rFonts w:ascii="Times New Roman" w:hAnsi="Times New Roman" w:cs="Times New Roman"/>
+          <w:sz w:val="24"/>
+          <w:szCs w:val="24"/>
+        </w:rPr>
+      </w:pPr>
+      <w:r>
+        <w:rPr>
+          <w:rFonts w:ascii="Times New Roman" w:hAnsi="Times New Roman" w:cs="Times New Roman"/>
+          <w:sz w:val="24"/>
+          <w:szCs w:val="24"/>
+        </w:rPr>
+        <w:t>When patient/ethnicity/condition is entered, clear fields and unselect checkboxes</w:t>
+      </w:r>
+    </w:p>
+    <w:p>
+      <w:pPr>
+        <w:pStyle w:val="ListParagraph"/>
+        <w:numPr>
+          <w:ilvl w:val="3"/>
+          <w:numId w:val="1"/>
+        </w:numPr>
+        <w:rPr>
+          <w:rFonts w:ascii="Times New Roman" w:hAnsi="Times New Roman" w:cs="Times New Roman"/>
+          <w:sz w:val="24"/>
+          <w:szCs w:val="24"/>
+        </w:rPr>
+      </w:pPr>
+      <w:r>
+        <w:rPr>
+          <w:rFonts w:ascii="Times New Roman" w:hAnsi="Times New Roman" w:cs="Times New Roman"/>
+          <w:sz w:val="24"/>
+          <w:szCs w:val="24"/>
+        </w:rPr>
+        <w:t>Add stats for regular virus</w:t>
+      </w:r>
+    </w:p>
+    <w:p>
+      <w:pPr>
+        <w:pStyle w:val="ListParagraph"/>
+        <w:numPr>
+          <w:ilvl w:val="3"/>
+          <w:numId w:val="1"/>
+        </w:numPr>
+        <w:rPr>
+          <w:rFonts w:ascii="Times New Roman" w:hAnsi="Times New Roman" w:cs="Times New Roman"/>
+          <w:sz w:val="24"/>
+          <w:szCs w:val="24"/>
+        </w:rPr>
+      </w:pPr>
+      <w:r>
+        <w:rPr>
+          <w:rFonts w:ascii="Times New Roman" w:hAnsi="Times New Roman" w:cs="Times New Roman"/>
+          <w:sz w:val="24"/>
+          <w:szCs w:val="24"/>
+        </w:rPr>
+        <w:t>When a patient is diagnosed, allow them to enter another patient.</w:t>
       </w:r>
     </w:p>
     <w:p>

</xml_diff>

<commit_message>
Added MOH and patient's advice.
</commit_message>
<xml_diff>
--- a/Project Guideline.docx
+++ b/Project Guideline.docx
@@ -632,36 +632,14 @@
           <w:highlight w:val="green"/>
         </w:rPr>
       </w:pPr>
-      <w:proofErr w:type="spellStart"/>
-      <w:proofErr w:type="gramStart"/>
-      <w:r>
-        <w:rPr>
-          <w:rFonts w:ascii="Times New Roman" w:hAnsi="Times New Roman" w:cs="Times New Roman"/>
-          <w:sz w:val="24"/>
-          <w:szCs w:val="24"/>
-          <w:highlight w:val="green"/>
-        </w:rPr>
-        <w:t>Asserta</w:t>
-      </w:r>
-      <w:proofErr w:type="spellEnd"/>
-      <w:r>
-        <w:rPr>
-          <w:rFonts w:ascii="Times New Roman" w:hAnsi="Times New Roman" w:cs="Times New Roman"/>
-          <w:sz w:val="24"/>
-          <w:szCs w:val="24"/>
-          <w:highlight w:val="green"/>
-        </w:rPr>
-        <w:t>(</w:t>
-      </w:r>
-      <w:proofErr w:type="gramEnd"/>
-      <w:r>
-        <w:rPr>
-          <w:rFonts w:ascii="Times New Roman" w:hAnsi="Times New Roman" w:cs="Times New Roman"/>
-          <w:sz w:val="24"/>
-          <w:szCs w:val="24"/>
-          <w:highlight w:val="green"/>
-        </w:rPr>
-        <w:t>)</w:t>
+      <w:r>
+        <w:rPr>
+          <w:rFonts w:ascii="Times New Roman" w:hAnsi="Times New Roman" w:cs="Times New Roman"/>
+          <w:sz w:val="24"/>
+          <w:szCs w:val="24"/>
+          <w:highlight w:val="green"/>
+        </w:rPr>
+        <w:t>Asserta()</w:t>
       </w:r>
     </w:p>
     <w:p>
@@ -678,36 +656,14 @@
           <w:highlight w:val="green"/>
         </w:rPr>
       </w:pPr>
-      <w:proofErr w:type="spellStart"/>
-      <w:proofErr w:type="gramStart"/>
-      <w:r>
-        <w:rPr>
-          <w:rFonts w:ascii="Times New Roman" w:hAnsi="Times New Roman" w:cs="Times New Roman"/>
-          <w:sz w:val="24"/>
-          <w:szCs w:val="24"/>
-          <w:highlight w:val="green"/>
-        </w:rPr>
-        <w:t>Assertz</w:t>
-      </w:r>
-      <w:proofErr w:type="spellEnd"/>
-      <w:r>
-        <w:rPr>
-          <w:rFonts w:ascii="Times New Roman" w:hAnsi="Times New Roman" w:cs="Times New Roman"/>
-          <w:sz w:val="24"/>
-          <w:szCs w:val="24"/>
-          <w:highlight w:val="green"/>
-        </w:rPr>
-        <w:t>(</w:t>
-      </w:r>
-      <w:proofErr w:type="gramEnd"/>
-      <w:r>
-        <w:rPr>
-          <w:rFonts w:ascii="Times New Roman" w:hAnsi="Times New Roman" w:cs="Times New Roman"/>
-          <w:sz w:val="24"/>
-          <w:szCs w:val="24"/>
-          <w:highlight w:val="green"/>
-        </w:rPr>
-        <w:t>)</w:t>
+      <w:r>
+        <w:rPr>
+          <w:rFonts w:ascii="Times New Roman" w:hAnsi="Times New Roman" w:cs="Times New Roman"/>
+          <w:sz w:val="24"/>
+          <w:szCs w:val="24"/>
+          <w:highlight w:val="green"/>
+        </w:rPr>
+        <w:t>Assertz()</w:t>
       </w:r>
     </w:p>
     <w:p>
@@ -748,25 +704,14 @@
           <w:highlight w:val="green"/>
         </w:rPr>
       </w:pPr>
-      <w:proofErr w:type="gramStart"/>
-      <w:r>
-        <w:rPr>
-          <w:rFonts w:ascii="Times New Roman" w:hAnsi="Times New Roman" w:cs="Times New Roman"/>
-          <w:sz w:val="24"/>
-          <w:szCs w:val="24"/>
-          <w:highlight w:val="green"/>
-        </w:rPr>
-        <w:t>Retract(</w:t>
-      </w:r>
-      <w:proofErr w:type="gramEnd"/>
-      <w:r>
-        <w:rPr>
-          <w:rFonts w:ascii="Times New Roman" w:hAnsi="Times New Roman" w:cs="Times New Roman"/>
-          <w:sz w:val="24"/>
-          <w:szCs w:val="24"/>
-          <w:highlight w:val="green"/>
-        </w:rPr>
-        <w:t>)</w:t>
+      <w:r>
+        <w:rPr>
+          <w:rFonts w:ascii="Times New Roman" w:hAnsi="Times New Roman" w:cs="Times New Roman"/>
+          <w:sz w:val="24"/>
+          <w:szCs w:val="24"/>
+          <w:highlight w:val="green"/>
+        </w:rPr>
+        <w:t>Retract()</w:t>
       </w:r>
     </w:p>
     <w:p>
@@ -783,36 +728,14 @@
           <w:highlight w:val="green"/>
         </w:rPr>
       </w:pPr>
-      <w:proofErr w:type="spellStart"/>
-      <w:proofErr w:type="gramStart"/>
-      <w:r>
-        <w:rPr>
-          <w:rFonts w:ascii="Times New Roman" w:hAnsi="Times New Roman" w:cs="Times New Roman"/>
-          <w:sz w:val="24"/>
-          <w:szCs w:val="24"/>
-          <w:highlight w:val="green"/>
-        </w:rPr>
-        <w:t>Retractall</w:t>
-      </w:r>
-      <w:proofErr w:type="spellEnd"/>
-      <w:r>
-        <w:rPr>
-          <w:rFonts w:ascii="Times New Roman" w:hAnsi="Times New Roman" w:cs="Times New Roman"/>
-          <w:sz w:val="24"/>
-          <w:szCs w:val="24"/>
-          <w:highlight w:val="green"/>
-        </w:rPr>
-        <w:t>(</w:t>
-      </w:r>
-      <w:proofErr w:type="gramEnd"/>
-      <w:r>
-        <w:rPr>
-          <w:rFonts w:ascii="Times New Roman" w:hAnsi="Times New Roman" w:cs="Times New Roman"/>
-          <w:sz w:val="24"/>
-          <w:szCs w:val="24"/>
-          <w:highlight w:val="green"/>
-        </w:rPr>
-        <w:t>)</w:t>
+      <w:r>
+        <w:rPr>
+          <w:rFonts w:ascii="Times New Roman" w:hAnsi="Times New Roman" w:cs="Times New Roman"/>
+          <w:sz w:val="24"/>
+          <w:szCs w:val="24"/>
+          <w:highlight w:val="green"/>
+        </w:rPr>
+        <w:t>Retractall()</w:t>
       </w:r>
     </w:p>
     <w:p>
@@ -884,27 +807,7 @@
           <w:szCs w:val="24"/>
           <w:highlight w:val="green"/>
         </w:rPr>
-        <w:t>Append(list</w:t>
-      </w:r>
-      <w:proofErr w:type="gramStart"/>
-      <w:r>
-        <w:rPr>
-          <w:rFonts w:ascii="Times New Roman" w:hAnsi="Times New Roman" w:cs="Times New Roman"/>
-          <w:sz w:val="24"/>
-          <w:szCs w:val="24"/>
-          <w:highlight w:val="green"/>
-        </w:rPr>
-        <w:t>1,list</w:t>
-      </w:r>
-      <w:proofErr w:type="gramEnd"/>
-      <w:r>
-        <w:rPr>
-          <w:rFonts w:ascii="Times New Roman" w:hAnsi="Times New Roman" w:cs="Times New Roman"/>
-          <w:sz w:val="24"/>
-          <w:szCs w:val="24"/>
-          <w:highlight w:val="green"/>
-        </w:rPr>
-        <w:t>2])</w:t>
+        <w:t>Append(list1,list2])</w:t>
       </w:r>
     </w:p>
     <w:p>
@@ -993,25 +896,14 @@
           <w:highlight w:val="green"/>
         </w:rPr>
       </w:pPr>
-      <w:proofErr w:type="gramStart"/>
-      <w:r>
-        <w:rPr>
-          <w:rFonts w:ascii="Times New Roman" w:hAnsi="Times New Roman" w:cs="Times New Roman"/>
-          <w:sz w:val="24"/>
-          <w:szCs w:val="24"/>
-          <w:highlight w:val="green"/>
-        </w:rPr>
-        <w:t>Length(</w:t>
-      </w:r>
-      <w:proofErr w:type="gramEnd"/>
-      <w:r>
-        <w:rPr>
-          <w:rFonts w:ascii="Times New Roman" w:hAnsi="Times New Roman" w:cs="Times New Roman"/>
-          <w:sz w:val="24"/>
-          <w:szCs w:val="24"/>
-          <w:highlight w:val="green"/>
-        </w:rPr>
-        <w:t>List, Variable)</w:t>
+      <w:r>
+        <w:rPr>
+          <w:rFonts w:ascii="Times New Roman" w:hAnsi="Times New Roman" w:cs="Times New Roman"/>
+          <w:sz w:val="24"/>
+          <w:szCs w:val="24"/>
+          <w:highlight w:val="green"/>
+        </w:rPr>
+        <w:t>Length(List, Variable)</w:t>
       </w:r>
     </w:p>
     <w:p>
@@ -1059,41 +951,8 @@
           <w:szCs w:val="24"/>
           <w:highlight w:val="green"/>
         </w:rPr>
-        <w:t>Write([albert|[</w:t>
-      </w:r>
-      <w:proofErr w:type="spellStart"/>
-      <w:proofErr w:type="gramStart"/>
-      <w:r>
-        <w:rPr>
-          <w:rFonts w:ascii="Times New Roman" w:hAnsi="Times New Roman" w:cs="Times New Roman"/>
-          <w:sz w:val="24"/>
-          <w:szCs w:val="24"/>
-          <w:highlight w:val="green"/>
-        </w:rPr>
-        <w:t>alice,bob</w:t>
-      </w:r>
-      <w:proofErr w:type="spellEnd"/>
-      <w:proofErr w:type="gramEnd"/>
-      <w:r>
-        <w:rPr>
-          <w:rFonts w:ascii="Times New Roman" w:hAnsi="Times New Roman" w:cs="Times New Roman"/>
-          <w:sz w:val="24"/>
-          <w:szCs w:val="24"/>
-          <w:highlight w:val="green"/>
-        </w:rPr>
-        <w:t>]]),</w:t>
-      </w:r>
-      <w:proofErr w:type="spellStart"/>
-      <w:r>
-        <w:rPr>
-          <w:rFonts w:ascii="Times New Roman" w:hAnsi="Times New Roman" w:cs="Times New Roman"/>
-          <w:sz w:val="24"/>
-          <w:szCs w:val="24"/>
-          <w:highlight w:val="green"/>
-        </w:rPr>
-        <w:t>nl</w:t>
-      </w:r>
-      <w:proofErr w:type="spellEnd"/>
+        <w:t>Write([albert|[alice,bob]]),nl</w:t>
+      </w:r>
     </w:p>
     <w:p>
       <w:pPr>
@@ -1116,27 +975,7 @@
           <w:szCs w:val="24"/>
           <w:highlight w:val="green"/>
         </w:rPr>
-        <w:t>Member (</w:t>
-      </w:r>
-      <w:proofErr w:type="spellStart"/>
-      <w:r>
-        <w:rPr>
-          <w:rFonts w:ascii="Times New Roman" w:hAnsi="Times New Roman" w:cs="Times New Roman"/>
-          <w:sz w:val="24"/>
-          <w:szCs w:val="24"/>
-          <w:highlight w:val="green"/>
-        </w:rPr>
-        <w:t>searchval</w:t>
-      </w:r>
-      <w:proofErr w:type="spellEnd"/>
-      <w:r>
-        <w:rPr>
-          <w:rFonts w:ascii="Times New Roman" w:hAnsi="Times New Roman" w:cs="Times New Roman"/>
-          <w:sz w:val="24"/>
-          <w:szCs w:val="24"/>
-          <w:highlight w:val="green"/>
-        </w:rPr>
-        <w:t>, List)</w:t>
+        <w:t>Member (searchval, List)</w:t>
       </w:r>
     </w:p>
     <w:p>
@@ -1153,7 +992,6 @@
           <w:highlight w:val="green"/>
         </w:rPr>
       </w:pPr>
-      <w:proofErr w:type="gramStart"/>
       <w:r>
         <w:rPr>
           <w:rFonts w:ascii="Times New Roman" w:hAnsi="Times New Roman" w:cs="Times New Roman"/>
@@ -1162,17 +1000,7 @@
           <w:highlight w:val="green"/>
         </w:rPr>
         <w:lastRenderedPageBreak/>
-        <w:t>Append(</w:t>
-      </w:r>
-      <w:proofErr w:type="gramEnd"/>
-      <w:r>
-        <w:rPr>
-          <w:rFonts w:ascii="Times New Roman" w:hAnsi="Times New Roman" w:cs="Times New Roman"/>
-          <w:sz w:val="24"/>
-          <w:szCs w:val="24"/>
-          <w:highlight w:val="green"/>
-        </w:rPr>
-        <w:t>List1, list2, variable)</w:t>
+        <w:t>Append(List1, list2, variable)</w:t>
       </w:r>
     </w:p>
     <w:p>
@@ -1196,47 +1024,7 @@
           <w:szCs w:val="24"/>
           <w:highlight w:val="green"/>
         </w:rPr>
-        <w:t xml:space="preserve">Make a list – </w:t>
-      </w:r>
-      <w:proofErr w:type="spellStart"/>
-      <w:r>
-        <w:rPr>
-          <w:rFonts w:ascii="Times New Roman" w:hAnsi="Times New Roman" w:cs="Times New Roman"/>
-          <w:sz w:val="24"/>
-          <w:szCs w:val="24"/>
-          <w:highlight w:val="green"/>
-        </w:rPr>
-        <w:t>write_</w:t>
-      </w:r>
-      <w:proofErr w:type="gramStart"/>
-      <w:r>
-        <w:rPr>
-          <w:rFonts w:ascii="Times New Roman" w:hAnsi="Times New Roman" w:cs="Times New Roman"/>
-          <w:sz w:val="24"/>
-          <w:szCs w:val="24"/>
-          <w:highlight w:val="green"/>
-        </w:rPr>
-        <w:t>list</w:t>
-      </w:r>
-      <w:proofErr w:type="spellEnd"/>
-      <w:r>
-        <w:rPr>
-          <w:rFonts w:ascii="Times New Roman" w:hAnsi="Times New Roman" w:cs="Times New Roman"/>
-          <w:sz w:val="24"/>
-          <w:szCs w:val="24"/>
-          <w:highlight w:val="green"/>
-        </w:rPr>
-        <w:t>(</w:t>
-      </w:r>
-      <w:proofErr w:type="gramEnd"/>
-      <w:r>
-        <w:rPr>
-          <w:rFonts w:ascii="Times New Roman" w:hAnsi="Times New Roman" w:cs="Times New Roman"/>
-          <w:sz w:val="24"/>
-          <w:szCs w:val="24"/>
-          <w:highlight w:val="green"/>
-        </w:rPr>
-        <w:t>[])</w:t>
+        <w:t>Make a list – write_list([])</w:t>
       </w:r>
     </w:p>
     <w:p>
@@ -1621,13 +1409,15 @@
           <w:rFonts w:ascii="Times New Roman" w:hAnsi="Times New Roman" w:cs="Times New Roman"/>
           <w:sz w:val="24"/>
           <w:szCs w:val="24"/>
-        </w:rPr>
-      </w:pPr>
-      <w:r>
-        <w:rPr>
-          <w:rFonts w:ascii="Times New Roman" w:hAnsi="Times New Roman" w:cs="Times New Roman"/>
-          <w:sz w:val="24"/>
-          <w:szCs w:val="24"/>
+          <w:highlight w:val="green"/>
+        </w:rPr>
+      </w:pPr>
+      <w:r>
+        <w:rPr>
+          <w:rFonts w:ascii="Times New Roman" w:hAnsi="Times New Roman" w:cs="Times New Roman"/>
+          <w:sz w:val="24"/>
+          <w:szCs w:val="24"/>
+          <w:highlight w:val="green"/>
         </w:rPr>
         <w:t>When something is added, remove (empty).</w:t>
       </w:r>
@@ -1653,47 +1443,7 @@
           <w:szCs w:val="24"/>
           <w:highlight w:val="green"/>
         </w:rPr>
-        <w:t xml:space="preserve">Take out </w:t>
-      </w:r>
-      <w:proofErr w:type="spellStart"/>
-      <w:r>
-        <w:rPr>
-          <w:rFonts w:ascii="Times New Roman" w:hAnsi="Times New Roman" w:cs="Times New Roman"/>
-          <w:sz w:val="24"/>
-          <w:szCs w:val="24"/>
-          <w:highlight w:val="green"/>
-        </w:rPr>
-        <w:t>virusstats</w:t>
-      </w:r>
-      <w:proofErr w:type="spellEnd"/>
-      <w:r>
-        <w:rPr>
-          <w:rFonts w:ascii="Times New Roman" w:hAnsi="Times New Roman" w:cs="Times New Roman"/>
-          <w:sz w:val="24"/>
-          <w:szCs w:val="24"/>
-          <w:highlight w:val="green"/>
-        </w:rPr>
-        <w:t xml:space="preserve"> from knowledge base and add it when the stats are calculated in the </w:t>
-      </w:r>
-      <w:proofErr w:type="spellStart"/>
-      <w:r>
-        <w:rPr>
-          <w:rFonts w:ascii="Times New Roman" w:hAnsi="Times New Roman" w:cs="Times New Roman"/>
-          <w:sz w:val="24"/>
-          <w:szCs w:val="24"/>
-          <w:highlight w:val="green"/>
-        </w:rPr>
-        <w:t>addpatients</w:t>
-      </w:r>
-      <w:proofErr w:type="spellEnd"/>
-      <w:r>
-        <w:rPr>
-          <w:rFonts w:ascii="Times New Roman" w:hAnsi="Times New Roman" w:cs="Times New Roman"/>
-          <w:sz w:val="24"/>
-          <w:szCs w:val="24"/>
-          <w:highlight w:val="green"/>
-        </w:rPr>
-        <w:t>.</w:t>
+        <w:t>Take out virusstats from knowledge base and add it when the stats are calculated in the addpatients.</w:t>
       </w:r>
     </w:p>
     <w:p>
@@ -1734,27 +1484,14 @@
           <w:highlight w:val="green"/>
         </w:rPr>
       </w:pPr>
-      <w:proofErr w:type="spellStart"/>
-      <w:proofErr w:type="gramStart"/>
-      <w:r>
-        <w:rPr>
-          <w:rFonts w:ascii="Times New Roman" w:hAnsi="Times New Roman" w:cs="Times New Roman"/>
-          <w:sz w:val="24"/>
-          <w:szCs w:val="24"/>
-          <w:highlight w:val="green"/>
-        </w:rPr>
-        <w:t>TODO:Get</w:t>
-      </w:r>
-      <w:proofErr w:type="spellEnd"/>
-      <w:proofErr w:type="gramEnd"/>
-      <w:r>
-        <w:rPr>
-          <w:rFonts w:ascii="Times New Roman" w:hAnsi="Times New Roman" w:cs="Times New Roman"/>
-          <w:sz w:val="24"/>
-          <w:szCs w:val="24"/>
-          <w:highlight w:val="green"/>
-        </w:rPr>
-        <w:t xml:space="preserve"> the conditions and the symptoms</w:t>
+      <w:r>
+        <w:rPr>
+          <w:rFonts w:ascii="Times New Roman" w:hAnsi="Times New Roman" w:cs="Times New Roman"/>
+          <w:sz w:val="24"/>
+          <w:szCs w:val="24"/>
+          <w:highlight w:val="green"/>
+        </w:rPr>
+        <w:t>TODO:Get the conditions and the symptoms</w:t>
       </w:r>
     </w:p>
     <w:p>
@@ -1903,13 +1640,15 @@
           <w:rFonts w:ascii="Times New Roman" w:hAnsi="Times New Roman" w:cs="Times New Roman"/>
           <w:sz w:val="24"/>
           <w:szCs w:val="24"/>
-        </w:rPr>
-      </w:pPr>
-      <w:r>
-        <w:rPr>
-          <w:rFonts w:ascii="Times New Roman" w:hAnsi="Times New Roman" w:cs="Times New Roman"/>
-          <w:sz w:val="24"/>
-          <w:szCs w:val="24"/>
+          <w:highlight w:val="green"/>
+        </w:rPr>
+      </w:pPr>
+      <w:r>
+        <w:rPr>
+          <w:rFonts w:ascii="Times New Roman" w:hAnsi="Times New Roman" w:cs="Times New Roman"/>
+          <w:sz w:val="24"/>
+          <w:szCs w:val="24"/>
+          <w:highlight w:val="green"/>
         </w:rPr>
         <w:t>Add stats for regular virus</w:t>
       </w:r>
@@ -1938,6 +1677,162 @@
     </w:p>
     <w:p>
       <w:pPr>
+        <w:pStyle w:val="ListParagraph"/>
+        <w:numPr>
+          <w:ilvl w:val="3"/>
+          <w:numId w:val="1"/>
+        </w:numPr>
+        <w:rPr>
+          <w:rFonts w:ascii="Times New Roman" w:hAnsi="Times New Roman" w:cs="Times New Roman"/>
+          <w:sz w:val="24"/>
+          <w:szCs w:val="24"/>
+        </w:rPr>
+      </w:pPr>
+      <w:r>
+        <w:rPr>
+          <w:rFonts w:ascii="Times New Roman" w:hAnsi="Times New Roman" w:cs="Times New Roman"/>
+          <w:sz w:val="24"/>
+          <w:szCs w:val="24"/>
+          <w:highlight w:val="green"/>
+        </w:rPr>
+        <w:t>Make facts structures.</w:t>
+      </w:r>
+    </w:p>
+    <w:p>
+      <w:pPr>
+        <w:pStyle w:val="ListParagraph"/>
+        <w:numPr>
+          <w:ilvl w:val="3"/>
+          <w:numId w:val="1"/>
+        </w:numPr>
+        <w:rPr>
+          <w:rFonts w:ascii="Times New Roman" w:hAnsi="Times New Roman" w:cs="Times New Roman"/>
+          <w:sz w:val="24"/>
+          <w:szCs w:val="24"/>
+        </w:rPr>
+      </w:pPr>
+      <w:r>
+        <w:rPr>
+          <w:rFonts w:ascii="Times New Roman" w:hAnsi="Times New Roman" w:cs="Times New Roman"/>
+          <w:sz w:val="24"/>
+          <w:szCs w:val="24"/>
+        </w:rPr>
+        <w:t>Use [Head|Tail] to recursively get the list elements</w:t>
+      </w:r>
+    </w:p>
+    <w:p>
+      <w:pPr>
+        <w:pStyle w:val="ListParagraph"/>
+        <w:numPr>
+          <w:ilvl w:val="3"/>
+          <w:numId w:val="1"/>
+        </w:numPr>
+        <w:rPr>
+          <w:rFonts w:ascii="Times New Roman" w:hAnsi="Times New Roman" w:cs="Times New Roman"/>
+          <w:sz w:val="24"/>
+          <w:szCs w:val="24"/>
+        </w:rPr>
+      </w:pPr>
+      <w:r>
+        <w:rPr>
+          <w:rFonts w:ascii="Times New Roman" w:hAnsi="Times New Roman" w:cs="Times New Roman"/>
+          <w:sz w:val="24"/>
+          <w:szCs w:val="24"/>
+        </w:rPr>
+        <w:t>Use the in list to check if the thing is an element (successfully added)</w:t>
+      </w:r>
+    </w:p>
+    <w:p>
+      <w:pPr>
+        <w:pStyle w:val="ListParagraph"/>
+        <w:numPr>
+          <w:ilvl w:val="3"/>
+          <w:numId w:val="1"/>
+        </w:numPr>
+        <w:rPr>
+          <w:rFonts w:ascii="Times New Roman" w:hAnsi="Times New Roman" w:cs="Times New Roman"/>
+          <w:sz w:val="24"/>
+          <w:szCs w:val="24"/>
+        </w:rPr>
+      </w:pPr>
+      <w:r>
+        <w:rPr>
+          <w:noProof/>
+        </w:rPr>
+        <w:drawing>
+          <wp:inline distT="0" distB="0" distL="0" distR="0" wp14:anchorId="06DB9A58" wp14:editId="2686056F">
+            <wp:extent cx="5503164" cy="1196340"/>
+            <wp:effectExtent l="0" t="0" r="2540" b="3810"/>
+            <wp:docPr id="5" name="Picture 5"/>
+            <wp:cNvGraphicFramePr>
+              <a:graphicFrameLocks xmlns:a="http://schemas.openxmlformats.org/drawingml/2006/main" noChangeAspect="1"/>
+            </wp:cNvGraphicFramePr>
+            <a:graphic xmlns:a="http://schemas.openxmlformats.org/drawingml/2006/main">
+              <a:graphicData uri="http://schemas.openxmlformats.org/drawingml/2006/picture">
+                <pic:pic xmlns:pic="http://schemas.openxmlformats.org/drawingml/2006/picture">
+                  <pic:nvPicPr>
+                    <pic:cNvPr id="1" name=""/>
+                    <pic:cNvPicPr/>
+                  </pic:nvPicPr>
+                  <pic:blipFill rotWithShape="1">
+                    <a:blip r:embed="rId6" cstate="hqprint">
+                      <a:extLst>
+                        <a:ext uri="{28A0092B-C50C-407E-A947-70E740481C1C}">
+                          <a14:useLocalDpi xmlns:a14="http://schemas.microsoft.com/office/drawing/2010/main"/>
+                        </a:ext>
+                      </a:extLst>
+                    </a:blip>
+                    <a:srcRect/>
+                    <a:stretch/>
+                  </pic:blipFill>
+                  <pic:spPr bwMode="auto">
+                    <a:xfrm>
+                      <a:off x="0" y="0"/>
+                      <a:ext cx="5511079" cy="1198061"/>
+                    </a:xfrm>
+                    <a:prstGeom prst="rect">
+                      <a:avLst/>
+                    </a:prstGeom>
+                    <a:ln>
+                      <a:noFill/>
+                    </a:ln>
+                    <a:extLst>
+                      <a:ext uri="{53640926-AAD7-44D8-BBD7-CCE9431645EC}">
+                        <a14:shadowObscured xmlns:a14="http://schemas.microsoft.com/office/drawing/2010/main"/>
+                      </a:ext>
+                    </a:extLst>
+                  </pic:spPr>
+                </pic:pic>
+              </a:graphicData>
+            </a:graphic>
+          </wp:inline>
+        </w:drawing>
+      </w:r>
+    </w:p>
+    <w:p>
+      <w:pPr>
+        <w:pStyle w:val="ListParagraph"/>
+        <w:numPr>
+          <w:ilvl w:val="3"/>
+          <w:numId w:val="1"/>
+        </w:numPr>
+        <w:rPr>
+          <w:rFonts w:ascii="Times New Roman" w:hAnsi="Times New Roman" w:cs="Times New Roman"/>
+          <w:sz w:val="24"/>
+          <w:szCs w:val="24"/>
+        </w:rPr>
+      </w:pPr>
+      <w:r>
+        <w:rPr>
+          <w:rFonts w:ascii="Times New Roman" w:hAnsi="Times New Roman" w:cs="Times New Roman"/>
+          <w:sz w:val="24"/>
+          <w:szCs w:val="24"/>
+        </w:rPr>
+        <w:t>Line 216</w:t>
+      </w:r>
+    </w:p>
+    <w:p>
+      <w:pPr>
         <w:rPr>
           <w:rFonts w:ascii="Times New Roman" w:hAnsi="Times New Roman" w:cs="Times New Roman"/>
           <w:sz w:val="24"/>
@@ -2464,7 +2359,7 @@
           <w:szCs w:val="24"/>
         </w:rPr>
       </w:pPr>
-      <w:hyperlink r:id="rId6" w:history="1">
+      <w:hyperlink r:id="rId7" w:history="1">
         <w:r>
           <w:rPr>
             <w:rStyle w:val="Hyperlink"/>
@@ -2519,7 +2414,7 @@
                     <pic:cNvPicPr/>
                   </pic:nvPicPr>
                   <pic:blipFill rotWithShape="1">
-                    <a:blip r:embed="rId7"/>
+                    <a:blip r:embed="rId8"/>
                     <a:srcRect l="19930" t="14710" r="31930" b="24159"/>
                     <a:stretch/>
                   </pic:blipFill>
@@ -2594,7 +2489,7 @@
                     <pic:cNvPicPr/>
                   </pic:nvPicPr>
                   <pic:blipFill rotWithShape="1">
-                    <a:blip r:embed="rId8"/>
+                    <a:blip r:embed="rId9"/>
                     <a:srcRect l="33100" t="13882" r="32047" b="46745"/>
                     <a:stretch/>
                   </pic:blipFill>
@@ -2655,7 +2550,7 @@
                     <pic:cNvPicPr/>
                   </pic:nvPicPr>
                   <pic:blipFill rotWithShape="1">
-                    <a:blip r:embed="rId9"/>
+                    <a:blip r:embed="rId10"/>
                     <a:srcRect l="24476" t="8702" r="32044" b="41975"/>
                     <a:stretch/>
                   </pic:blipFill>

</xml_diff>

<commit_message>
Structure of Project is complete.
</commit_message>
<xml_diff>
--- a/Project Guideline.docx
+++ b/Project Guideline.docx
@@ -319,13 +319,15 @@
           <w:rFonts w:ascii="Times New Roman" w:hAnsi="Times New Roman" w:cs="Times New Roman"/>
           <w:sz w:val="24"/>
           <w:szCs w:val="24"/>
-        </w:rPr>
-      </w:pPr>
-      <w:r>
-        <w:rPr>
-          <w:rFonts w:ascii="Times New Roman" w:hAnsi="Times New Roman" w:cs="Times New Roman"/>
-          <w:sz w:val="24"/>
-          <w:szCs w:val="24"/>
+          <w:highlight w:val="green"/>
+        </w:rPr>
+      </w:pPr>
+      <w:r>
+        <w:rPr>
+          <w:rFonts w:ascii="Times New Roman" w:hAnsi="Times New Roman" w:cs="Times New Roman"/>
+          <w:sz w:val="24"/>
+          <w:szCs w:val="24"/>
+          <w:highlight w:val="green"/>
         </w:rPr>
         <w:t>Counter measures for them and the MOH</w:t>
       </w:r>
@@ -1158,13 +1160,15 @@
           <w:rFonts w:ascii="Times New Roman" w:hAnsi="Times New Roman" w:cs="Times New Roman"/>
           <w:sz w:val="24"/>
           <w:szCs w:val="24"/>
-        </w:rPr>
-      </w:pPr>
-      <w:r>
-        <w:rPr>
-          <w:rFonts w:ascii="Times New Roman" w:hAnsi="Times New Roman" w:cs="Times New Roman"/>
-          <w:sz w:val="24"/>
-          <w:szCs w:val="24"/>
+          <w:highlight w:val="green"/>
+        </w:rPr>
+      </w:pPr>
+      <w:r>
+        <w:rPr>
+          <w:rFonts w:ascii="Times New Roman" w:hAnsi="Times New Roman" w:cs="Times New Roman"/>
+          <w:sz w:val="24"/>
+          <w:szCs w:val="24"/>
+          <w:highlight w:val="green"/>
         </w:rPr>
         <w:t>Provide the user with counter measures for long term and short term if the person has COVID</w:t>
       </w:r>
@@ -1180,13 +1184,15 @@
           <w:rFonts w:ascii="Times New Roman" w:hAnsi="Times New Roman" w:cs="Times New Roman"/>
           <w:sz w:val="24"/>
           <w:szCs w:val="24"/>
-        </w:rPr>
-      </w:pPr>
-      <w:r>
-        <w:rPr>
-          <w:rFonts w:ascii="Times New Roman" w:hAnsi="Times New Roman" w:cs="Times New Roman"/>
-          <w:sz w:val="24"/>
-          <w:szCs w:val="24"/>
+          <w:highlight w:val="green"/>
+        </w:rPr>
+      </w:pPr>
+      <w:r>
+        <w:rPr>
+          <w:rFonts w:ascii="Times New Roman" w:hAnsi="Times New Roman" w:cs="Times New Roman"/>
+          <w:sz w:val="24"/>
+          <w:szCs w:val="24"/>
+          <w:highlight w:val="green"/>
         </w:rPr>
         <w:t>Gives advice to the MOH on possible actions to take and alert the authorities of spikes or increases</w:t>
       </w:r>
@@ -1202,13 +1208,15 @@
           <w:rFonts w:ascii="Times New Roman" w:hAnsi="Times New Roman" w:cs="Times New Roman"/>
           <w:sz w:val="24"/>
           <w:szCs w:val="24"/>
-        </w:rPr>
-      </w:pPr>
-      <w:r>
-        <w:rPr>
-          <w:rFonts w:ascii="Times New Roman" w:hAnsi="Times New Roman" w:cs="Times New Roman"/>
-          <w:sz w:val="24"/>
-          <w:szCs w:val="24"/>
+          <w:highlight w:val="green"/>
+        </w:rPr>
+      </w:pPr>
+      <w:r>
+        <w:rPr>
+          <w:rFonts w:ascii="Times New Roman" w:hAnsi="Times New Roman" w:cs="Times New Roman"/>
+          <w:sz w:val="24"/>
+          <w:szCs w:val="24"/>
+          <w:highlight w:val="green"/>
         </w:rPr>
         <w:t>Error handling</w:t>
       </w:r>
@@ -1618,13 +1626,15 @@
           <w:rFonts w:ascii="Times New Roman" w:hAnsi="Times New Roman" w:cs="Times New Roman"/>
           <w:sz w:val="24"/>
           <w:szCs w:val="24"/>
-        </w:rPr>
-      </w:pPr>
-      <w:r>
-        <w:rPr>
-          <w:rFonts w:ascii="Times New Roman" w:hAnsi="Times New Roman" w:cs="Times New Roman"/>
-          <w:sz w:val="24"/>
-          <w:szCs w:val="24"/>
+          <w:highlight w:val="green"/>
+        </w:rPr>
+      </w:pPr>
+      <w:r>
+        <w:rPr>
+          <w:rFonts w:ascii="Times New Roman" w:hAnsi="Times New Roman" w:cs="Times New Roman"/>
+          <w:sz w:val="24"/>
+          <w:szCs w:val="24"/>
+          <w:highlight w:val="green"/>
         </w:rPr>
         <w:t>When patient/ethnicity/condition is entered, clear fields and unselect checkboxes</w:t>
       </w:r>
@@ -1664,13 +1674,15 @@
           <w:rFonts w:ascii="Times New Roman" w:hAnsi="Times New Roman" w:cs="Times New Roman"/>
           <w:sz w:val="24"/>
           <w:szCs w:val="24"/>
-        </w:rPr>
-      </w:pPr>
-      <w:r>
-        <w:rPr>
-          <w:rFonts w:ascii="Times New Roman" w:hAnsi="Times New Roman" w:cs="Times New Roman"/>
-          <w:sz w:val="24"/>
-          <w:szCs w:val="24"/>
+          <w:highlight w:val="green"/>
+        </w:rPr>
+      </w:pPr>
+      <w:r>
+        <w:rPr>
+          <w:rFonts w:ascii="Times New Roman" w:hAnsi="Times New Roman" w:cs="Times New Roman"/>
+          <w:sz w:val="24"/>
+          <w:szCs w:val="24"/>
+          <w:highlight w:val="green"/>
         </w:rPr>
         <w:t>When a patient is diagnosed, allow them to enter another patient.</w:t>
       </w:r>
@@ -1700,139 +1712,6 @@
     </w:p>
     <w:p>
       <w:pPr>
-        <w:pStyle w:val="ListParagraph"/>
-        <w:numPr>
-          <w:ilvl w:val="3"/>
-          <w:numId w:val="1"/>
-        </w:numPr>
-        <w:rPr>
-          <w:rFonts w:ascii="Times New Roman" w:hAnsi="Times New Roman" w:cs="Times New Roman"/>
-          <w:sz w:val="24"/>
-          <w:szCs w:val="24"/>
-        </w:rPr>
-      </w:pPr>
-      <w:r>
-        <w:rPr>
-          <w:rFonts w:ascii="Times New Roman" w:hAnsi="Times New Roman" w:cs="Times New Roman"/>
-          <w:sz w:val="24"/>
-          <w:szCs w:val="24"/>
-        </w:rPr>
-        <w:t>Use [Head|Tail] to recursively get the list elements</w:t>
-      </w:r>
-    </w:p>
-    <w:p>
-      <w:pPr>
-        <w:pStyle w:val="ListParagraph"/>
-        <w:numPr>
-          <w:ilvl w:val="3"/>
-          <w:numId w:val="1"/>
-        </w:numPr>
-        <w:rPr>
-          <w:rFonts w:ascii="Times New Roman" w:hAnsi="Times New Roman" w:cs="Times New Roman"/>
-          <w:sz w:val="24"/>
-          <w:szCs w:val="24"/>
-        </w:rPr>
-      </w:pPr>
-      <w:r>
-        <w:rPr>
-          <w:rFonts w:ascii="Times New Roman" w:hAnsi="Times New Roman" w:cs="Times New Roman"/>
-          <w:sz w:val="24"/>
-          <w:szCs w:val="24"/>
-        </w:rPr>
-        <w:t>Use the in list to check if the thing is an element (successfully added)</w:t>
-      </w:r>
-    </w:p>
-    <w:p>
-      <w:pPr>
-        <w:pStyle w:val="ListParagraph"/>
-        <w:numPr>
-          <w:ilvl w:val="3"/>
-          <w:numId w:val="1"/>
-        </w:numPr>
-        <w:rPr>
-          <w:rFonts w:ascii="Times New Roman" w:hAnsi="Times New Roman" w:cs="Times New Roman"/>
-          <w:sz w:val="24"/>
-          <w:szCs w:val="24"/>
-        </w:rPr>
-      </w:pPr>
-      <w:r>
-        <w:rPr>
-          <w:noProof/>
-        </w:rPr>
-        <w:drawing>
-          <wp:inline distT="0" distB="0" distL="0" distR="0" wp14:anchorId="06DB9A58" wp14:editId="2686056F">
-            <wp:extent cx="5503164" cy="1196340"/>
-            <wp:effectExtent l="0" t="0" r="2540" b="3810"/>
-            <wp:docPr id="5" name="Picture 5"/>
-            <wp:cNvGraphicFramePr>
-              <a:graphicFrameLocks xmlns:a="http://schemas.openxmlformats.org/drawingml/2006/main" noChangeAspect="1"/>
-            </wp:cNvGraphicFramePr>
-            <a:graphic xmlns:a="http://schemas.openxmlformats.org/drawingml/2006/main">
-              <a:graphicData uri="http://schemas.openxmlformats.org/drawingml/2006/picture">
-                <pic:pic xmlns:pic="http://schemas.openxmlformats.org/drawingml/2006/picture">
-                  <pic:nvPicPr>
-                    <pic:cNvPr id="1" name=""/>
-                    <pic:cNvPicPr/>
-                  </pic:nvPicPr>
-                  <pic:blipFill rotWithShape="1">
-                    <a:blip r:embed="rId6" cstate="hqprint">
-                      <a:extLst>
-                        <a:ext uri="{28A0092B-C50C-407E-A947-70E740481C1C}">
-                          <a14:useLocalDpi xmlns:a14="http://schemas.microsoft.com/office/drawing/2010/main"/>
-                        </a:ext>
-                      </a:extLst>
-                    </a:blip>
-                    <a:srcRect/>
-                    <a:stretch/>
-                  </pic:blipFill>
-                  <pic:spPr bwMode="auto">
-                    <a:xfrm>
-                      <a:off x="0" y="0"/>
-                      <a:ext cx="5511079" cy="1198061"/>
-                    </a:xfrm>
-                    <a:prstGeom prst="rect">
-                      <a:avLst/>
-                    </a:prstGeom>
-                    <a:ln>
-                      <a:noFill/>
-                    </a:ln>
-                    <a:extLst>
-                      <a:ext uri="{53640926-AAD7-44D8-BBD7-CCE9431645EC}">
-                        <a14:shadowObscured xmlns:a14="http://schemas.microsoft.com/office/drawing/2010/main"/>
-                      </a:ext>
-                    </a:extLst>
-                  </pic:spPr>
-                </pic:pic>
-              </a:graphicData>
-            </a:graphic>
-          </wp:inline>
-        </w:drawing>
-      </w:r>
-    </w:p>
-    <w:p>
-      <w:pPr>
-        <w:pStyle w:val="ListParagraph"/>
-        <w:numPr>
-          <w:ilvl w:val="3"/>
-          <w:numId w:val="1"/>
-        </w:numPr>
-        <w:rPr>
-          <w:rFonts w:ascii="Times New Roman" w:hAnsi="Times New Roman" w:cs="Times New Roman"/>
-          <w:sz w:val="24"/>
-          <w:szCs w:val="24"/>
-        </w:rPr>
-      </w:pPr>
-      <w:r>
-        <w:rPr>
-          <w:rFonts w:ascii="Times New Roman" w:hAnsi="Times New Roman" w:cs="Times New Roman"/>
-          <w:sz w:val="24"/>
-          <w:szCs w:val="24"/>
-        </w:rPr>
-        <w:t>Line 216</w:t>
-      </w:r>
-    </w:p>
-    <w:p>
-      <w:pPr>
         <w:rPr>
           <w:rFonts w:ascii="Times New Roman" w:hAnsi="Times New Roman" w:cs="Times New Roman"/>
           <w:sz w:val="24"/>
@@ -2359,7 +2238,7 @@
           <w:szCs w:val="24"/>
         </w:rPr>
       </w:pPr>
-      <w:hyperlink r:id="rId7" w:history="1">
+      <w:hyperlink r:id="rId6" w:history="1">
         <w:r>
           <w:rPr>
             <w:rStyle w:val="Hyperlink"/>
@@ -2414,7 +2293,7 @@
                     <pic:cNvPicPr/>
                   </pic:nvPicPr>
                   <pic:blipFill rotWithShape="1">
-                    <a:blip r:embed="rId8"/>
+                    <a:blip r:embed="rId7"/>
                     <a:srcRect l="19930" t="14710" r="31930" b="24159"/>
                     <a:stretch/>
                   </pic:blipFill>
@@ -2489,7 +2368,7 @@
                     <pic:cNvPicPr/>
                   </pic:nvPicPr>
                   <pic:blipFill rotWithShape="1">
-                    <a:blip r:embed="rId9"/>
+                    <a:blip r:embed="rId8"/>
                     <a:srcRect l="33100" t="13882" r="32047" b="46745"/>
                     <a:stretch/>
                   </pic:blipFill>
@@ -2550,7 +2429,7 @@
                     <pic:cNvPicPr/>
                   </pic:nvPicPr>
                   <pic:blipFill rotWithShape="1">
-                    <a:blip r:embed="rId10"/>
+                    <a:blip r:embed="rId9"/>
                     <a:srcRect l="24476" t="8702" r="32044" b="41975"/>
                     <a:stretch/>
                   </pic:blipFill>

</xml_diff>